<commit_message>
chore: dependencies and prep for CertificationService
</commit_message>
<xml_diff>
--- a/CertificationApp/src/main/resources/rheinjug_schein.docx
+++ b/CertificationApp/src/main/resources/rheinjug_schein.docx
@@ -1,26 +1,66 @@
 
 <file path=word/document.xml><?xml version="1.0" encoding="utf-8"?>
-<w:document xmlns:wpc="http://schemas.microsoft.com/office/word/2010/wordprocessingCanvas" xmlns:cx="http://schemas.microsoft.com/office/drawing/2014/chartex" xmlns:cx1="http://schemas.microsoft.com/office/drawing/2015/9/8/chartex" xmlns:cx2="http://schemas.microsoft.com/office/drawing/2015/10/21/chartex" xmlns:cx3="http://schemas.microsoft.com/office/drawing/2016/5/9/chartex" xmlns:cx4="http://schemas.microsoft.com/office/drawing/2016/5/10/chartex" xmlns:cx5="http://schemas.microsoft.com/office/drawing/2016/5/11/chartex" xmlns:cx6="http://schemas.microsoft.com/office/drawing/2016/5/12/chartex" xmlns:cx7="http://schemas.microsoft.com/office/drawing/2016/5/13/chartex" xmlns:cx8="http://schemas.microsoft.com/office/drawing/2016/5/14/chartex" xmlns:mc="http://schemas.openxmlformats.org/markup-compatibility/2006" xmlns:aink="http://schemas.microsoft.com/office/drawing/2016/ink" xmlns:am3d="http://schemas.microsoft.com/office/drawing/2017/model3d" xmlns:o="urn:schemas-microsoft-com:office:office" xmlns:r="http://schemas.openxmlformats.org/officeDocument/2006/relationships" xmlns:m="http://schemas.openxmlformats.org/officeDocument/2006/math" xmlns:v="urn:schemas-microsoft-com:vml" xmlns:wp14="http://schemas.microsoft.com/office/word/2010/wordprocessingDrawing" xmlns:wp="http://schemas.openxmlformats.org/drawingml/2006/wordprocessingDrawing" xmlns:w10="urn:schemas-microsoft-com:office:word" xmlns:w="http://schemas.openxmlformats.org/wordprocessingml/2006/main" xmlns:w14="http://schemas.microsoft.com/office/word/2010/wordml" xmlns:w15="http://schemas.microsoft.com/office/word/2012/wordml" xmlns:w16cid="http://schemas.microsoft.com/office/word/2016/wordml/cid" xmlns:w16se="http://schemas.microsoft.com/office/word/2015/wordml/symex" xmlns:wpg="http://schemas.microsoft.com/office/word/2010/wordprocessingGroup" xmlns:wpi="http://schemas.microsoft.com/office/word/2010/wordprocessingInk" xmlns:wne="http://schemas.microsoft.com/office/word/2006/wordml" xmlns:wps="http://schemas.microsoft.com/office/word/2010/wordprocessingShape" mc:Ignorable="w14 w15 w16se w16cid wp14">
+<w:document xmlns:wpc="http://schemas.microsoft.com/office/word/2010/wordprocessingCanvas" xmlns:cx="http://schemas.microsoft.com/office/drawing/2014/chartex" xmlns:cx1="http://schemas.microsoft.com/office/drawing/2015/9/8/chartex" xmlns:cx2="http://schemas.microsoft.com/office/drawing/2015/10/21/chartex" xmlns:cx3="http://schemas.microsoft.com/office/drawing/2016/5/9/chartex" xmlns:cx4="http://schemas.microsoft.com/office/drawing/2016/5/10/chartex" xmlns:cx5="http://schemas.microsoft.com/office/drawing/2016/5/11/chartex" xmlns:cx6="http://schemas.microsoft.com/office/drawing/2016/5/12/chartex" xmlns:cx7="http://schemas.microsoft.com/office/drawing/2016/5/13/chartex" xmlns:cx8="http://schemas.microsoft.com/office/drawing/2016/5/14/chartex" xmlns:mc="http://schemas.openxmlformats.org/markup-compatibility/2006" xmlns:aink="http://schemas.microsoft.com/office/drawing/2016/ink" xmlns:am3d="http://schemas.microsoft.com/office/drawing/2017/model3d" xmlns:o="urn:schemas-microsoft-com:office:office" xmlns:r="http://schemas.openxmlformats.org/officeDocument/2006/relationships" xmlns:m="http://schemas.openxmlformats.org/officeDocument/2006/math" xmlns:v="urn:schemas-microsoft-com:vml" xmlns:wp14="http://schemas.microsoft.com/office/word/2010/wordprocessingDrawing" xmlns:wp="http://schemas.openxmlformats.org/drawingml/2006/wordprocessingDrawing" xmlns:w10="urn:schemas-microsoft-com:office:word" xmlns:w="http://schemas.openxmlformats.org/wordprocessingml/2006/main" xmlns:w14="http://schemas.microsoft.com/office/word/2010/wordml" xmlns:w15="http://schemas.microsoft.com/office/word/2012/wordml" xmlns:w16cid="http://schemas.microsoft.com/office/word/2016/wordml/cid" xmlns:w16se="http://schemas.microsoft.com/office/word/2015/wordml/symex" xmlns:wpg="http://schemas.microsoft.com/office/word/2010/wordprocessingGroup" xmlns:wpi="http://schemas.microsoft.com/office/word/2010/wordprocessingInk" xmlns:wne="http://schemas.microsoft.com/office/word/2006/wordml" xmlns:wps="http://schemas.microsoft.com/office/word/2010/wordprocessingShape" xmlns:a="http://schemas.openxmlformats.org/drawingml/2006/main" xmlns:pic="http://schemas.openxmlformats.org/drawingml/2006/picture" xmlns:a14="http://schemas.microsoft.com/office/drawing/2010/main" mc:Ignorable="w14 w15 w16se w16cid wp14">
   <w:body>
+    <w:p xmlns:wp14="http://schemas.microsoft.com/office/word/2010/wordml" wp14:textId="77777777">
+      <w:pPr>
+        <w:framePr w:w="5880" w:h="2268" w:wrap="around" w:hAnchor="margin" w:x="1" w:y="1532" w:hRule="exact"/>
+        <w:rPr>
+          <w:rFonts w:cs="Arial"/>
+          <w:spacing w:val="-4"/>
+        </w:rPr>
+      </w:pPr>
+      <w:r>
+        <w:rPr>
+          <w:rFonts w:cs="Arial"/>
+          <w:spacing w:val="-4"/>
+        </w:rPr>
+        <w:t>${</w:t>
+      </w:r>
+      <w:proofErr w:type="spellStart"/>
+      <w:r>
+        <w:rPr>
+          <w:rFonts w:cs="Arial"/>
+          <w:spacing w:val="-4"/>
+        </w:rPr>
+        <w:t>firstname</w:t>
+      </w:r>
+      <w:proofErr w:type="spellEnd"/>
+      <w:r>
+        <w:rPr>
+          <w:rFonts w:cs="Arial"/>
+          <w:spacing w:val="-4"/>
+        </w:rPr>
+        <w:t>} ${</w:t>
+      </w:r>
+      <w:proofErr w:type="spellStart"/>
+      <w:r>
+        <w:rPr>
+          <w:rFonts w:cs="Arial"/>
+          <w:spacing w:val="-4"/>
+        </w:rPr>
+        <w:t>lastname</w:t>
+      </w:r>
+      <w:proofErr w:type="spellEnd"/>
+      <w:r>
+        <w:rPr>
+          <w:rFonts w:cs="Arial"/>
+          <w:spacing w:val="-4"/>
+        </w:rPr>
+        <w:t>}</w:t>
+      </w:r>
+    </w:p>
     <w:p>
       <w:pPr>
-        <w:framePr w:w="5880" w:h="2268" w:hRule="exact" w:wrap="around" w:hAnchor="margin" w:x="1" w:y="1532"/>
-        <w:rPr>
-          <w:rFonts w:cs="Arial"/>
-          <w:spacing w:val="-4"/>
-        </w:rPr>
-      </w:pPr>
-      <w:r>
-        <w:rPr>
-          <w:rFonts w:cs="Arial"/>
-          <w:spacing w:val="-4"/>
-        </w:rPr>
-        <w:t>[Vorname] [Name]</w:t>
-      </w:r>
-    </w:p>
-    <w:p>
-      <w:pPr>
-        <w:framePr w:w="4820" w:h="369" w:hRule="exact" w:wrap="around" w:vAnchor="page" w:hAnchor="page" w:x="1305" w:y="2779" w:anchorLock="1"/>
+        <w:pStyle w:val="Normal"/>
+        <w:rPr>
+          <w:rFonts w:cs="Arial"/>
+        </w:rPr>
+      </w:pPr>
+    </w:p>
+    <w:p xmlns:wp14="http://schemas.microsoft.com/office/word/2010/wordml" wp14:textId="77777777">
+      <w:pPr>
+        <w:framePr w:w="4820" w:h="369" w:wrap="around" w:hAnchor="page" w:vAnchor="page" w:x="1305" w:y="2779" w:hRule="exact" w:anchorLock="1"/>
         <w:spacing w:before="40" w:after="40"/>
         <w:rPr>
           <w:rFonts w:cs="Arial"/>
@@ -45,54 +85,41 @@
         <w:t xml:space="preserve"> </w:t>
       </w:r>
       <w:r>
-        <w:rPr>
-          <w:rFonts w:cs="Arial"/>
-          <w:noProof/>
-          <w:sz w:val="12"/>
-          <w:szCs w:val="12"/>
-        </w:rPr>
         <w:drawing>
-          <wp:inline distT="0" distB="0" distL="0" distR="0">
+          <wp:inline xmlns:wp14="http://schemas.microsoft.com/office/word/2010/wordprocessingDrawing" wp14:editId="7C90EB44" wp14:anchorId="307D5AFB">
             <wp:extent cx="95885" cy="57785"/>
             <wp:effectExtent l="0" t="0" r="0" b="0"/>
-            <wp:docPr id="1" name="Grafik 2" descr="C:\Users\smarek.eggert-group\AppData\Local\Microsoft\Windows\INetCache\Content.Word\Briefsymbol.jpg"/>
+            <wp:docPr id="2124650995" name="Grafik 2" descr="C:\Users\smarek.eggert-group\AppData\Local\Microsoft\Windows\INetCache\Content.Word\Briefsymbol.jpg" title=""/>
             <wp:cNvGraphicFramePr>
-              <a:graphicFrameLocks xmlns:a="http://schemas.openxmlformats.org/drawingml/2006/main"/>
+              <a:graphicFrameLocks/>
             </wp:cNvGraphicFramePr>
-            <a:graphic xmlns:a="http://schemas.openxmlformats.org/drawingml/2006/main">
+            <a:graphic>
               <a:graphicData uri="http://schemas.openxmlformats.org/drawingml/2006/picture">
-                <pic:pic xmlns:pic="http://schemas.openxmlformats.org/drawingml/2006/picture">
+                <pic:pic>
                   <pic:nvPicPr>
-                    <pic:cNvPr id="0" name="Grafik 2" descr="C:\Users\smarek.eggert-group\AppData\Local\Microsoft\Windows\INetCache\Content.Word\Briefsymbol.jpg"/>
-                    <pic:cNvPicPr>
-                      <a:picLocks/>
-                    </pic:cNvPicPr>
+                    <pic:cNvPr id="0" name="Grafik 2"/>
+                    <pic:cNvPicPr/>
                   </pic:nvPicPr>
                   <pic:blipFill>
-                    <a:blip r:embed="rId7">
-                      <a:extLst>
+                    <a:blip r:embed="R385136fd666f4692">
+                      <a:extLst xmlns:a="http://schemas.openxmlformats.org/drawingml/2006/main">
                         <a:ext uri="{28A0092B-C50C-407E-A947-70E740481C1C}">
                           <a14:useLocalDpi xmlns:a14="http://schemas.microsoft.com/office/drawing/2010/main" val="0"/>
                         </a:ext>
                       </a:extLst>
                     </a:blip>
-                    <a:srcRect/>
                     <a:stretch>
                       <a:fillRect/>
                     </a:stretch>
                   </pic:blipFill>
-                  <pic:spPr bwMode="auto">
-                    <a:xfrm>
+                  <pic:spPr>
+                    <a:xfrm rot="0" flipH="0" flipV="0">
                       <a:off x="0" y="0"/>
                       <a:ext cx="95885" cy="57785"/>
                     </a:xfrm>
                     <a:prstGeom prst="rect">
                       <a:avLst/>
                     </a:prstGeom>
-                    <a:noFill/>
-                    <a:ln>
-                      <a:noFill/>
-                    </a:ln>
                   </pic:spPr>
                 </pic:pic>
               </a:graphicData>
@@ -117,36 +144,31 @@
         <w:t>40204 Düsseldorf</w:t>
       </w:r>
       <w:r>
+        <w:br/>
+      </w:r>
+      <w:r>
         <w:rPr>
           <w:rFonts w:cs="Arial"/>
           <w:sz w:val="12"/>
           <w:szCs w:val="12"/>
         </w:rPr>
-        <w:br/>
-      </w:r>
-      <w:r>
+        <w:t>Institut für Informatik</w:t>
+      </w:r>
+    </w:p>
+    <w:p xmlns:wp14="http://schemas.microsoft.com/office/word/2010/wordml" wp14:textId="77777777">
+      <w:pPr>
+        <w:framePr w:w="4820" w:h="369" w:wrap="around" w:hAnchor="page" w:vAnchor="page" w:x="1305" w:y="2779" w:hRule="exact" w:anchorLock="1"/>
+        <w:spacing w:before="40" w:after="40" w:line="180" w:lineRule="auto"/>
         <w:rPr>
           <w:rFonts w:cs="Arial"/>
           <w:sz w:val="12"/>
           <w:szCs w:val="12"/>
         </w:rPr>
-        <w:t>Institut für Informatik</w:t>
-      </w:r>
-    </w:p>
-    <w:p>
-      <w:pPr>
-        <w:framePr w:w="4820" w:h="369" w:hRule="exact" w:wrap="around" w:vAnchor="page" w:hAnchor="page" w:x="1305" w:y="2779" w:anchorLock="1"/>
-        <w:spacing w:before="40" w:after="40" w:line="180" w:lineRule="auto"/>
-        <w:rPr>
-          <w:rFonts w:cs="Arial"/>
-          <w:sz w:val="12"/>
-          <w:szCs w:val="12"/>
-        </w:rPr>
-      </w:pPr>
-    </w:p>
-    <w:p>
-      <w:pPr>
-        <w:framePr w:w="4820" w:h="369" w:hRule="exact" w:wrap="around" w:vAnchor="page" w:hAnchor="page" w:x="1305" w:y="2779" w:anchorLock="1"/>
+      </w:pPr>
+    </w:p>
+    <w:p xmlns:wp14="http://schemas.microsoft.com/office/word/2010/wordml" wp14:textId="77777777">
+      <w:pPr>
+        <w:framePr w:w="4820" w:h="369" w:wrap="around" w:hAnchor="page" w:vAnchor="page" w:x="1305" w:y="2779" w:hRule="exact" w:anchorLock="1"/>
         <w:rPr>
           <w:rFonts w:cs="Arial"/>
         </w:rPr>
@@ -197,9 +219,9 @@
         <w:fldChar w:fldCharType="end"/>
       </w:r>
     </w:p>
-    <w:p>
-      <w:pPr>
-        <w:framePr w:w="4820" w:h="369" w:hRule="exact" w:wrap="around" w:vAnchor="page" w:hAnchor="page" w:x="1305" w:y="2779" w:anchorLock="1"/>
+    <w:p xmlns:wp14="http://schemas.microsoft.com/office/word/2010/wordml" wp14:textId="77777777">
+      <w:pPr>
+        <w:framePr w:w="4820" w:h="369" w:wrap="around" w:hAnchor="page" w:vAnchor="page" w:x="1305" w:y="2779" w:hRule="exact" w:anchorLock="1"/>
         <w:spacing w:before="40" w:after="40"/>
         <w:rPr>
           <w:rFonts w:cs="Arial"/>
@@ -208,10 +230,10 @@
         </w:rPr>
       </w:pPr>
     </w:p>
-    <w:p>
+    <w:p xmlns:wp14="http://schemas.microsoft.com/office/word/2010/wordml" wp14:textId="77777777">
       <w:pPr>
         <w:pStyle w:val="EinfAbs"/>
-        <w:framePr w:w="2381" w:h="567" w:wrap="around" w:vAnchor="page" w:hAnchor="page" w:x="8960" w:y="2808" w:anchorLock="1"/>
+        <w:framePr w:w="2381" w:h="567" w:wrap="around" w:hAnchor="page" w:vAnchor="page" w:x="8960" w:y="2808" w:anchorLock="1"/>
         <w:spacing w:after="85" w:line="240" w:lineRule="auto"/>
         <w:rPr>
           <w:rFonts w:ascii="ArialMT" w:hAnsi="ArialMT" w:cs="ArialMT"/>
@@ -237,13 +259,21 @@
           <w:szCs w:val="23"/>
         </w:rPr>
         <w:br/>
+      </w:r>
+      <w:r>
+        <w:rPr>
+          <w:rFonts w:ascii="ArialMT" w:hAnsi="ArialMT" w:cs="ArialMT"/>
+          <w:color w:val="006AB3"/>
+          <w:sz w:val="23"/>
+          <w:szCs w:val="23"/>
+        </w:rPr>
         <w:t>Naturwissenschaftliche Fakultät</w:t>
       </w:r>
     </w:p>
-    <w:p>
+    <w:p xmlns:wp14="http://schemas.microsoft.com/office/word/2010/wordml" wp14:textId="77777777">
       <w:pPr>
         <w:pStyle w:val="EinfAbs"/>
-        <w:framePr w:w="2381" w:h="567" w:wrap="around" w:vAnchor="page" w:hAnchor="page" w:x="8960" w:y="2808" w:anchorLock="1"/>
+        <w:framePr w:w="2381" w:h="567" w:wrap="around" w:hAnchor="page" w:vAnchor="page" w:x="8960" w:y="2808" w:anchorLock="1"/>
         <w:spacing w:line="276" w:lineRule="auto"/>
         <w:rPr>
           <w:rFonts w:ascii="ArialMT" w:hAnsi="ArialMT" w:cs="ArialMT"/>
@@ -270,7 +300,7 @@
           </w:ffData>
         </w:fldChar>
       </w:r>
-      <w:bookmarkStart w:id="0" w:name="Text55"/>
+      <w:bookmarkStart w:name="Text55" w:id="0"/>
       <w:r>
         <w:rPr>
           <w:rFonts w:ascii="ArialMT" w:hAnsi="ArialMT" w:cs="ArialMT"/>
@@ -318,10 +348,10 @@
       </w:r>
       <w:bookmarkEnd w:id="0"/>
     </w:p>
-    <w:p>
+    <w:p xmlns:wp14="http://schemas.microsoft.com/office/word/2010/wordml" wp14:textId="77777777">
       <w:pPr>
         <w:pStyle w:val="EinfAbs"/>
-        <w:framePr w:w="2381" w:h="567" w:wrap="around" w:vAnchor="page" w:hAnchor="page" w:x="8960" w:y="2808" w:anchorLock="1"/>
+        <w:framePr w:w="2381" w:h="567" w:wrap="around" w:hAnchor="page" w:vAnchor="page" w:x="8960" w:y="2808" w:anchorLock="1"/>
         <w:spacing w:line="276" w:lineRule="auto"/>
         <w:rPr>
           <w:rFonts w:ascii="ArialMT" w:hAnsi="ArialMT" w:cs="ArialMT"/>
@@ -331,9 +361,9 @@
         </w:rPr>
       </w:pPr>
     </w:p>
-    <w:p>
-      <w:pPr>
-        <w:framePr w:w="2381" w:h="567" w:wrap="around" w:vAnchor="page" w:hAnchor="page" w:x="8960" w:y="2808" w:anchorLock="1"/>
+    <w:p xmlns:wp14="http://schemas.microsoft.com/office/word/2010/wordml" wp14:textId="77777777">
+      <w:pPr>
+        <w:framePr w:w="2381" w:h="567" w:wrap="around" w:hAnchor="page" w:vAnchor="page" w:x="8960" w:y="2808" w:anchorLock="1"/>
         <w:autoSpaceDE w:val="0"/>
         <w:autoSpaceDN w:val="0"/>
         <w:adjustRightInd w:val="0"/>
@@ -348,10 +378,10 @@
         </w:rPr>
       </w:pPr>
     </w:p>
-    <w:p>
+    <w:p xmlns:wp14="http://schemas.microsoft.com/office/word/2010/wordml" wp14:textId="77777777">
       <w:pPr>
         <w:pStyle w:val="EinfAbs"/>
-        <w:framePr w:w="2381" w:h="567" w:wrap="around" w:vAnchor="page" w:hAnchor="page" w:x="8960" w:y="2808" w:anchorLock="1"/>
+        <w:framePr w:w="2381" w:h="567" w:wrap="around" w:hAnchor="page" w:vAnchor="page" w:x="8960" w:y="2808" w:anchorLock="1"/>
         <w:spacing w:before="100" w:line="276" w:lineRule="auto"/>
         <w:rPr>
           <w:rFonts w:ascii="Arial" w:hAnsi="Arial" w:cs="Arial"/>
@@ -361,9 +391,9 @@
         </w:rPr>
       </w:pPr>
     </w:p>
-    <w:p>
-      <w:pPr>
-        <w:framePr w:w="2381" w:h="567" w:wrap="around" w:vAnchor="page" w:hAnchor="page" w:x="8960" w:y="2808" w:anchorLock="1"/>
+    <w:p xmlns:wp14="http://schemas.microsoft.com/office/word/2010/wordml" wp14:textId="77777777">
+      <w:pPr>
+        <w:framePr w:w="2381" w:h="567" w:wrap="around" w:hAnchor="page" w:vAnchor="page" w:x="8960" w:y="2808" w:anchorLock="1"/>
         <w:spacing w:before="100" w:after="100" w:line="214" w:lineRule="exact"/>
         <w:rPr>
           <w:rFonts w:cs="Arial"/>
@@ -382,9 +412,9 @@
         <w:br/>
       </w:r>
     </w:p>
-    <w:p>
-      <w:pPr>
-        <w:framePr w:w="2381" w:h="567" w:wrap="around" w:vAnchor="page" w:hAnchor="page" w:x="8960" w:y="2808" w:anchorLock="1"/>
+    <w:p xmlns:wp14="http://schemas.microsoft.com/office/word/2010/wordml" wp14:textId="77777777">
+      <w:pPr>
+        <w:framePr w:w="2381" w:h="567" w:wrap="around" w:hAnchor="page" w:vAnchor="page" w:x="8960" w:y="2808" w:anchorLock="1"/>
         <w:spacing w:before="100" w:after="100" w:line="214" w:lineRule="exact"/>
         <w:rPr>
           <w:rFonts w:cs="Arial"/>
@@ -409,9 +439,9 @@
         <w:br/>
       </w:r>
     </w:p>
-    <w:p>
-      <w:pPr>
-        <w:framePr w:w="2381" w:h="567" w:wrap="around" w:vAnchor="page" w:hAnchor="page" w:x="8960" w:y="2808" w:anchorLock="1"/>
+    <w:p xmlns:wp14="http://schemas.microsoft.com/office/word/2010/wordml" wp14:textId="77777777">
+      <w:pPr>
+        <w:framePr w:w="2381" w:h="567" w:wrap="around" w:hAnchor="page" w:vAnchor="page" w:x="8960" w:y="2808" w:anchorLock="1"/>
         <w:spacing w:before="100" w:line="214" w:lineRule="exact"/>
         <w:rPr>
           <w:rFonts w:cs="Arial"/>
@@ -428,10 +458,10 @@
         <w:br/>
       </w:r>
     </w:p>
-    <w:p>
+    <w:p xmlns:wp14="http://schemas.microsoft.com/office/word/2010/wordml" wp14:textId="77777777">
       <w:pPr>
         <w:pStyle w:val="EinfAbs"/>
-        <w:framePr w:w="2381" w:h="567" w:wrap="around" w:vAnchor="page" w:hAnchor="page" w:x="8960" w:y="2808" w:anchorLock="1"/>
+        <w:framePr w:w="2381" w:h="567" w:wrap="around" w:hAnchor="page" w:vAnchor="page" w:x="8960" w:y="2808" w:anchorLock="1"/>
         <w:spacing w:line="220" w:lineRule="exact"/>
         <w:rPr>
           <w:rFonts w:ascii="ArialMT" w:hAnsi="ArialMT" w:cs="ArialMT"/>
@@ -450,9 +480,9 @@
         <w:t xml:space="preserve"> </w:t>
       </w:r>
     </w:p>
-    <w:p>
-      <w:pPr>
-        <w:framePr w:w="2381" w:h="567" w:wrap="around" w:vAnchor="page" w:hAnchor="page" w:x="8960" w:y="2808" w:anchorLock="1"/>
+    <w:p xmlns:wp14="http://schemas.microsoft.com/office/word/2010/wordml" wp14:textId="77777777">
+      <w:pPr>
+        <w:framePr w:w="2381" w:h="567" w:wrap="around" w:hAnchor="page" w:vAnchor="page" w:x="8960" w:y="2808" w:anchorLock="1"/>
         <w:spacing w:before="100" w:line="214" w:lineRule="exact"/>
         <w:rPr>
           <w:rFonts w:cs="Arial"/>
@@ -463,7 +493,8 @@
       <w:r>
         <w:rPr>
           <w:rFonts w:cs="Arial"/>
-          <w:b/>
+          <w:b w:val="1"/>
+          <w:bCs w:val="1"/>
           <w:sz w:val="15"/>
           <w:szCs w:val="15"/>
         </w:rPr>
@@ -478,7 +509,17 @@
           </w:ffData>
         </w:fldChar>
       </w:r>
-      <w:bookmarkStart w:id="1" w:name="Text58"/>
+      <w:bookmarkStart w:name="Text58" w:id="1"/>
+      <w:r>
+        <w:rPr>
+          <w:rFonts w:cs="Arial"/>
+          <w:b w:val="1"/>
+          <w:bCs w:val="1"/>
+          <w:sz w:val="15"/>
+          <w:szCs w:val="15"/>
+        </w:rPr>
+        <w:instrText xml:space="preserve"> FORMTEXT </w:instrText>
+      </w:r>
       <w:r>
         <w:rPr>
           <w:rFonts w:cs="Arial"/>
@@ -486,20 +527,12 @@
           <w:sz w:val="15"/>
           <w:szCs w:val="15"/>
         </w:rPr>
-        <w:instrText xml:space="preserve"> FORMTEXT </w:instrText>
-      </w:r>
-      <w:r>
-        <w:rPr>
-          <w:rFonts w:cs="Arial"/>
-          <w:b/>
-          <w:sz w:val="15"/>
-          <w:szCs w:val="15"/>
-        </w:rPr>
-      </w:r>
-      <w:r>
-        <w:rPr>
-          <w:rFonts w:cs="Arial"/>
-          <w:b/>
+      </w:r>
+      <w:r>
+        <w:rPr>
+          <w:rFonts w:cs="Arial"/>
+          <w:b w:val="1"/>
+          <w:bCs w:val="1"/>
           <w:sz w:val="15"/>
           <w:szCs w:val="15"/>
         </w:rPr>
@@ -508,7 +541,8 @@
       <w:r>
         <w:rPr>
           <w:rFonts w:cs="Arial"/>
-          <w:b/>
+          <w:b w:val="1"/>
+          <w:bCs w:val="1"/>
           <w:noProof/>
           <w:sz w:val="15"/>
           <w:szCs w:val="15"/>
@@ -518,7 +552,8 @@
       <w:r>
         <w:rPr>
           <w:rFonts w:cs="Arial"/>
-          <w:b/>
+          <w:b w:val="1"/>
+          <w:bCs w:val="1"/>
           <w:sz w:val="15"/>
           <w:szCs w:val="15"/>
         </w:rPr>
@@ -528,26 +563,18 @@
       <w:r>
         <w:rPr>
           <w:rFonts w:cs="Arial"/>
-          <w:b/>
-          <w:sz w:val="15"/>
-          <w:szCs w:val="15"/>
-        </w:rPr>
-        <w:t>[DATUM]</w:t>
-      </w:r>
-      <w:r>
-        <w:rPr>
-          <w:rFonts w:cs="Arial"/>
-          <w:b/>
-          <w:sz w:val="15"/>
-          <w:szCs w:val="15"/>
-        </w:rPr>
-        <w:t xml:space="preserve">    </w:t>
-      </w:r>
-    </w:p>
-    <w:p>
+          <w:b w:val="1"/>
+          <w:bCs w:val="1"/>
+          <w:sz w:val="15"/>
+          <w:szCs w:val="15"/>
+        </w:rPr>
+        <w:t xml:space="preserve">${date}    </w:t>
+      </w:r>
+    </w:p>
+    <w:p xmlns:wp14="http://schemas.microsoft.com/office/word/2010/wordml" wp14:textId="77777777">
       <w:pPr>
         <w:pStyle w:val="EinfAbs"/>
-        <w:framePr w:w="2381" w:h="567" w:wrap="around" w:vAnchor="page" w:hAnchor="page" w:x="8960" w:y="2808" w:anchorLock="1"/>
+        <w:framePr w:w="2381" w:h="567" w:wrap="around" w:hAnchor="page" w:vAnchor="page" w:x="8960" w:y="2808" w:anchorLock="1"/>
         <w:spacing w:line="220" w:lineRule="exact"/>
         <w:rPr>
           <w:rFonts w:cs="Arial"/>
@@ -568,9 +595,9 @@
         <w:t xml:space="preserve"> </w:t>
       </w:r>
     </w:p>
-    <w:p>
-      <w:pPr>
-        <w:framePr w:w="2381" w:h="567" w:wrap="around" w:vAnchor="page" w:hAnchor="page" w:x="8960" w:y="2808" w:anchorLock="1"/>
+    <w:p xmlns:wp14="http://schemas.microsoft.com/office/word/2010/wordml" wp14:textId="77777777">
+      <w:pPr>
+        <w:framePr w:w="2381" w:h="567" w:wrap="around" w:hAnchor="page" w:vAnchor="page" w:x="8960" w:y="2808" w:anchorLock="1"/>
         <w:autoSpaceDE w:val="0"/>
         <w:autoSpaceDN w:val="0"/>
         <w:adjustRightInd w:val="0"/>
@@ -722,9 +749,9 @@
         <w:t>4</w:t>
       </w:r>
     </w:p>
-    <w:p>
-      <w:pPr>
-        <w:framePr w:w="2381" w:h="567" w:wrap="around" w:vAnchor="page" w:hAnchor="page" w:x="8960" w:y="2808" w:anchorLock="1"/>
+    <w:p xmlns:wp14="http://schemas.microsoft.com/office/word/2010/wordml" wp14:textId="77777777">
+      <w:pPr>
+        <w:framePr w:w="2381" w:h="567" w:wrap="around" w:hAnchor="page" w:vAnchor="page" w:x="8960" w:y="2808" w:anchorLock="1"/>
         <w:autoSpaceDE w:val="0"/>
         <w:autoSpaceDN w:val="0"/>
         <w:adjustRightInd w:val="0"/>
@@ -762,10 +789,10 @@
         <w:t>.de</w:t>
       </w:r>
     </w:p>
-    <w:p>
+    <w:p xmlns:wp14="http://schemas.microsoft.com/office/word/2010/wordml" wp14:textId="77777777">
       <w:pPr>
         <w:pStyle w:val="EinfAbs"/>
-        <w:framePr w:w="2381" w:h="567" w:wrap="around" w:vAnchor="page" w:hAnchor="page" w:x="8960" w:y="2808" w:anchorLock="1"/>
+        <w:framePr w:w="2381" w:h="567" w:wrap="around" w:hAnchor="page" w:vAnchor="page" w:x="8960" w:y="2808" w:anchorLock="1"/>
         <w:spacing w:line="206" w:lineRule="exact"/>
         <w:rPr>
           <w:rFonts w:ascii="ArialMT" w:hAnsi="ArialMT" w:cs="ArialMT"/>
@@ -775,10 +802,10 @@
         </w:rPr>
       </w:pPr>
     </w:p>
-    <w:p>
+    <w:p xmlns:wp14="http://schemas.microsoft.com/office/word/2010/wordml" wp14:textId="77777777">
       <w:pPr>
         <w:pStyle w:val="EinfAbs"/>
-        <w:framePr w:w="2381" w:h="567" w:wrap="around" w:vAnchor="page" w:hAnchor="page" w:x="8960" w:y="2808" w:anchorLock="1"/>
+        <w:framePr w:w="2381" w:h="567" w:wrap="around" w:hAnchor="page" w:vAnchor="page" w:x="8960" w:y="2808" w:anchorLock="1"/>
         <w:spacing w:line="206" w:lineRule="exact"/>
         <w:rPr>
           <w:rFonts w:cs="Arial"/>
@@ -790,10 +817,10 @@
         </w:rPr>
       </w:pPr>
     </w:p>
-    <w:p>
+    <w:p xmlns:wp14="http://schemas.microsoft.com/office/word/2010/wordml" wp14:textId="77777777">
       <w:pPr>
         <w:pStyle w:val="EinfAbs"/>
-        <w:framePr w:w="2381" w:h="567" w:wrap="around" w:vAnchor="page" w:hAnchor="page" w:x="8960" w:y="2808" w:anchorLock="1"/>
+        <w:framePr w:w="2381" w:h="567" w:wrap="around" w:hAnchor="page" w:vAnchor="page" w:x="8960" w:y="2808" w:anchorLock="1"/>
         <w:spacing w:line="206" w:lineRule="exact"/>
         <w:rPr>
           <w:rFonts w:cs="Arial"/>
@@ -805,10 +832,10 @@
         </w:rPr>
       </w:pPr>
     </w:p>
-    <w:p>
+    <w:p xmlns:wp14="http://schemas.microsoft.com/office/word/2010/wordml" wp14:textId="77777777">
       <w:pPr>
         <w:pStyle w:val="EinfAbs"/>
-        <w:framePr w:w="2381" w:h="567" w:wrap="around" w:vAnchor="page" w:hAnchor="page" w:x="8960" w:y="2808" w:anchorLock="1"/>
+        <w:framePr w:w="2381" w:h="567" w:wrap="around" w:hAnchor="page" w:vAnchor="page" w:x="8960" w:y="2808" w:anchorLock="1"/>
         <w:spacing w:line="206" w:lineRule="exact"/>
         <w:rPr>
           <w:rFonts w:cs="Arial"/>
@@ -824,12 +851,12 @@
       <w:tblPr>
         <w:tblW w:w="0" w:type="auto"/>
         <w:tblBorders>
-          <w:top w:val="single" w:sz="4" w:space="0" w:color="auto"/>
-          <w:left w:val="single" w:sz="4" w:space="0" w:color="auto"/>
-          <w:bottom w:val="single" w:sz="4" w:space="0" w:color="auto"/>
-          <w:right w:val="single" w:sz="4" w:space="0" w:color="auto"/>
-          <w:insideH w:val="single" w:sz="4" w:space="0" w:color="auto"/>
-          <w:insideV w:val="single" w:sz="4" w:space="0" w:color="auto"/>
+          <w:top w:val="single" w:color="auto" w:sz="4" w:space="0"/>
+          <w:left w:val="single" w:color="auto" w:sz="4" w:space="0"/>
+          <w:bottom w:val="single" w:color="auto" w:sz="4" w:space="0"/>
+          <w:right w:val="single" w:color="auto" w:sz="4" w:space="0"/>
+          <w:insideH w:val="single" w:color="auto" w:sz="4" w:space="0"/>
+          <w:insideV w:val="single" w:color="auto" w:sz="4" w:space="0"/>
         </w:tblBorders>
         <w:tblLayout w:type="fixed"/>
         <w:tblLook w:val="04A0" w:firstRow="1" w:lastRow="0" w:firstColumn="1" w:lastColumn="0" w:noHBand="0" w:noVBand="1"/>
@@ -837,7 +864,7 @@
       <w:tblGrid>
         <w:gridCol w:w="2268"/>
       </w:tblGrid>
-      <w:tr>
+      <w:tr xmlns:wp14="http://schemas.microsoft.com/office/word/2010/wordml" wp14:textId="77777777">
         <w:trPr>
           <w:trHeight w:val="1134"/>
         </w:trPr>
@@ -856,10 +883,10 @@
               <w:right w:w="0" w:type="dxa"/>
             </w:tcMar>
           </w:tcPr>
-          <w:p>
+          <w:p wp14:textId="77777777">
             <w:pPr>
               <w:pStyle w:val="EinfAbs"/>
-              <w:framePr w:w="2381" w:h="567" w:wrap="around" w:vAnchor="page" w:hAnchor="page" w:x="8960" w:y="2808" w:anchorLock="1"/>
+              <w:framePr w:w="2381" w:h="567" w:wrap="around" w:hAnchor="page" w:vAnchor="page" w:x="8960" w:y="2808" w:anchorLock="1"/>
               <w:spacing w:line="720" w:lineRule="auto"/>
               <w:rPr>
                 <w:rFonts w:cs="Arial"/>
@@ -874,7 +901,7 @@
         </w:tc>
       </w:tr>
     </w:tbl>
-    <w:p>
+    <w:p xmlns:wp14="http://schemas.microsoft.com/office/word/2010/wordml" wp14:textId="77777777">
       <w:pPr>
         <w:tabs>
           <w:tab w:val="left" w:pos="2124"/>
@@ -882,7 +909,7 @@
         <w:spacing w:before="100" w:line="300" w:lineRule="exact"/>
       </w:pPr>
     </w:p>
-    <w:p>
+    <w:p xmlns:wp14="http://schemas.microsoft.com/office/word/2010/wordml" wp14:textId="77777777">
       <w:pPr>
         <w:tabs>
           <w:tab w:val="left" w:pos="2124"/>
@@ -890,7 +917,7 @@
         <w:spacing w:before="100" w:line="300" w:lineRule="exact"/>
       </w:pPr>
     </w:p>
-    <w:p>
+    <w:p xmlns:wp14="http://schemas.microsoft.com/office/word/2010/wordml" wp14:textId="77777777">
       <w:pPr>
         <w:tabs>
           <w:tab w:val="left" w:pos="2124"/>
@@ -898,7 +925,7 @@
         <w:spacing w:before="100" w:line="300" w:lineRule="exact"/>
       </w:pPr>
     </w:p>
-    <w:p>
+    <w:p xmlns:wp14="http://schemas.microsoft.com/office/word/2010/wordml" wp14:textId="77777777">
       <w:pPr>
         <w:tabs>
           <w:tab w:val="left" w:pos="2124"/>
@@ -906,7 +933,7 @@
         <w:spacing w:before="100" w:line="300" w:lineRule="exact"/>
       </w:pPr>
     </w:p>
-    <w:p>
+    <w:p xmlns:wp14="http://schemas.microsoft.com/office/word/2010/wordml" wp14:textId="77777777">
       <w:pPr>
         <w:tabs>
           <w:tab w:val="left" w:pos="2124"/>
@@ -914,7 +941,7 @@
         <w:spacing w:before="100" w:line="300" w:lineRule="exact"/>
       </w:pPr>
     </w:p>
-    <w:p>
+    <w:p xmlns:wp14="http://schemas.microsoft.com/office/word/2010/wordml" wp14:textId="77777777">
       <w:pPr>
         <w:tabs>
           <w:tab w:val="left" w:pos="2124"/>
@@ -922,7 +949,7 @@
         <w:spacing w:before="100" w:line="300" w:lineRule="exact"/>
       </w:pPr>
     </w:p>
-    <w:p>
+    <w:p xmlns:wp14="http://schemas.microsoft.com/office/word/2010/wordml" wp14:textId="77777777">
       <w:pPr>
         <w:tabs>
           <w:tab w:val="left" w:pos="2124"/>
@@ -930,7 +957,7 @@
         <w:spacing w:before="100" w:line="300" w:lineRule="exact"/>
       </w:pPr>
     </w:p>
-    <w:p>
+    <w:p xmlns:wp14="http://schemas.microsoft.com/office/word/2010/wordml" wp14:textId="77777777">
       <w:pPr>
         <w:tabs>
           <w:tab w:val="left" w:pos="2124"/>
@@ -938,7 +965,7 @@
         <w:spacing w:before="100" w:line="300" w:lineRule="exact"/>
       </w:pPr>
     </w:p>
-    <w:p>
+    <w:p xmlns:wp14="http://schemas.microsoft.com/office/word/2010/wordml" wp14:textId="77777777">
       <w:pPr>
         <w:tabs>
           <w:tab w:val="left" w:pos="2124"/>
@@ -946,7 +973,7 @@
         <w:spacing w:before="100" w:line="300" w:lineRule="exact"/>
       </w:pPr>
     </w:p>
-    <w:p>
+    <w:p xmlns:wp14="http://schemas.microsoft.com/office/word/2010/wordml" wp14:textId="77777777">
       <w:pPr>
         <w:tabs>
           <w:tab w:val="left" w:pos="2124"/>
@@ -954,7 +981,7 @@
         <w:spacing w:before="100" w:line="300" w:lineRule="exact"/>
       </w:pPr>
     </w:p>
-    <w:p>
+    <w:p xmlns:wp14="http://schemas.microsoft.com/office/word/2010/wordml" wp14:textId="77777777">
       <w:pPr>
         <w:tabs>
           <w:tab w:val="left" w:pos="2124"/>
@@ -965,7 +992,7 @@
           <w:footerReference w:type="default" r:id="rId9"/>
           <w:footerReference w:type="first" r:id="rId10"/>
           <w:type w:val="continuous"/>
-          <w:pgSz w:w="11906" w:h="16838" w:code="9"/>
+          <w:pgSz w:w="11906" w:h="16838" w:orient="portrait" w:code="9"/>
           <w:pgMar w:top="1616" w:right="3084" w:bottom="1134" w:left="1304" w:header="709" w:footer="709" w:gutter="0"/>
           <w:cols w:space="708"/>
           <w:docGrid w:linePitch="360"/>
@@ -978,7 +1005,7 @@
         <mc:AlternateContent>
           <mc:Choice Requires="wpg">
             <w:drawing>
-              <wp:anchor distT="0" distB="0" distL="114300" distR="114300" simplePos="0" relativeHeight="251657728" behindDoc="1" locked="0" layoutInCell="1" allowOverlap="1">
+              <wp:anchor xmlns:wp14="http://schemas.microsoft.com/office/word/2010/wordprocessingDrawing" distT="0" distB="0" distL="114300" distR="114300" simplePos="0" relativeHeight="251657728" behindDoc="1" locked="0" layoutInCell="1" allowOverlap="1" wp14:anchorId="153903A3" wp14:editId="7777777">
                 <wp:simplePos x="0" y="0"/>
                 <wp:positionH relativeFrom="column">
                   <wp:posOffset>-647065</wp:posOffset>
@@ -1070,12 +1097,12 @@
             </w:drawing>
           </mc:Choice>
           <mc:Fallback>
-            <w:pict>
-              <v:group w14:anchorId="009F4A03" id="Gruppieren 1" o:spid="_x0000_s1026" style="position:absolute;margin-left:-50.95pt;margin-top:297.75pt;width:14.15pt;height:123.25pt;z-index:-251658752;mso-position-vertical-relative:page" coordsize="1797,15652" o:gfxdata="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">
-                <v:line id="Line 23" o:spid="_x0000_s1027" style="position:absolute;visibility:visible;mso-wrap-style:square" from="0,0" to="1797,0" o:connectortype="straight" o:gfxdata="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" strokeweight=".3pt">
+            <w:pict w14:anchorId="76E8BC29">
+              <v:group id="Gruppieren 1" style="position:absolute;margin-left:-50.95pt;margin-top:297.75pt;width:14.15pt;height:123.25pt;z-index:-251658752;mso-position-vertical-relative:page" coordsize="1797,15652" o:spid="_x0000_s1026" w14:anchorId="009F4A03" o:gfxdata="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">
+                <v:line id="Line 23" style="position:absolute;visibility:visible;mso-wrap-style:square" o:spid="_x0000_s1027" strokeweight=".3pt" o:connectortype="straight" from="0,0" to="1797,0" o:gfxdata="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">
                   <o:lock v:ext="edit" shapetype="f"/>
                 </v:line>
-                <v:line id="Line 24" o:spid="_x0000_s1028" style="position:absolute;visibility:visible;mso-wrap-style:square" from="0,15652" to="1797,15652" o:connectortype="straight" o:gfxdata="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" strokeweight=".3pt">
+                <v:line id="Line 24" style="position:absolute;visibility:visible;mso-wrap-style:square" o:spid="_x0000_s1028" strokeweight=".3pt" o:connectortype="straight" from="0,15652" to="1797,15652" o:gfxdata="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">
                   <o:lock v:ext="edit" shapetype="f"/>
                 </v:line>
                 <w10:wrap anchory="page"/>
@@ -1085,7 +1112,7 @@
         </mc:AlternateContent>
       </w:r>
     </w:p>
-    <w:p>
+    <w:p xmlns:wp14="http://schemas.microsoft.com/office/word/2010/wordml" wp14:textId="77777777">
       <w:pPr>
         <w:spacing w:before="240"/>
         <w:rPr>
@@ -1099,7 +1126,7 @@
         <w:t>Teilnahmebestätigung</w:t>
       </w:r>
     </w:p>
-    <w:p>
+    <w:p xmlns:wp14="http://schemas.microsoft.com/office/word/2010/wordml" wp14:textId="77777777">
       <w:pPr>
         <w:spacing w:line="300" w:lineRule="exact"/>
         <w:jc w:val="both"/>
@@ -1109,7 +1136,7 @@
         </w:rPr>
       </w:pPr>
     </w:p>
-    <w:p>
+    <w:p xmlns:wp14="http://schemas.microsoft.com/office/word/2010/wordml" wp14:textId="77777777">
       <w:pPr>
         <w:spacing w:line="300" w:lineRule="exact"/>
         <w:jc w:val="both"/>
@@ -1119,7 +1146,7 @@
         </w:rPr>
       </w:pPr>
     </w:p>
-    <w:p>
+    <w:p xmlns:wp14="http://schemas.microsoft.com/office/word/2010/wordml" wp14:textId="60E252F5">
       <w:pPr>
         <w:spacing w:line="300" w:lineRule="exact"/>
         <w:jc w:val="both"/>
@@ -1135,123 +1162,99 @@
           <w:sz w:val="20"/>
           <w:szCs w:val="20"/>
         </w:rPr>
-        <w:t>[</w:t>
-      </w:r>
-      <w:r>
-        <w:rPr>
-          <w:sz w:val="20"/>
-          <w:szCs w:val="20"/>
-        </w:rPr>
-        <w:t xml:space="preserve">Anrede] [Vorname] [Name] </w:t>
-      </w:r>
-      <w:r>
-        <w:rPr>
-          <w:sz w:val="20"/>
-          <w:szCs w:val="20"/>
-        </w:rPr>
-        <w:t>–</w:t>
-      </w:r>
-      <w:r>
-        <w:rPr>
-          <w:sz w:val="20"/>
-          <w:szCs w:val="20"/>
-        </w:rPr>
-        <w:t xml:space="preserve"> Matrikelnummer [Matrikelnummer] </w:t>
-      </w:r>
-      <w:r>
-        <w:rPr>
-          <w:rFonts w:cs="Arial"/>
-          <w:color w:val="000000"/>
-          <w:sz w:val="20"/>
-          <w:szCs w:val="20"/>
-        </w:rPr>
-        <w:t xml:space="preserve">wird hiermit bescheinigt, dass </w:t>
-      </w:r>
-      <w:r>
-        <w:rPr>
-          <w:rFonts w:cs="Arial"/>
-          <w:color w:val="000000"/>
-          <w:sz w:val="20"/>
-          <w:szCs w:val="20"/>
-        </w:rPr>
-        <w:t>[</w:t>
-      </w:r>
-      <w:r>
-        <w:rPr>
-          <w:rFonts w:cs="Arial"/>
-          <w:color w:val="000000"/>
-          <w:sz w:val="20"/>
-          <w:szCs w:val="20"/>
-        </w:rPr>
-        <w:t>er</w:t>
-      </w:r>
-      <w:r>
-        <w:rPr>
-          <w:rFonts w:cs="Arial"/>
-          <w:color w:val="000000"/>
-          <w:sz w:val="20"/>
-          <w:szCs w:val="20"/>
-        </w:rPr>
-        <w:t>/sie]</w:t>
-      </w:r>
-      <w:r>
-        <w:rPr>
-          <w:rFonts w:cs="Arial"/>
-          <w:color w:val="000000"/>
-          <w:sz w:val="20"/>
-          <w:szCs w:val="20"/>
-        </w:rPr>
-        <w:t xml:space="preserve"> an </w:t>
-      </w:r>
-      <w:r>
-        <w:rPr>
-          <w:rFonts w:cs="Arial"/>
-          <w:color w:val="000000"/>
-          <w:sz w:val="20"/>
-          <w:szCs w:val="20"/>
-        </w:rPr>
-        <w:t xml:space="preserve">folgenden </w:t>
+        <w:t>${</w:t>
       </w:r>
       <w:proofErr w:type="spellStart"/>
       <w:r>
         <w:rPr>
-          <w:rFonts w:cs="Arial"/>
-          <w:color w:val="000000"/>
-          <w:sz w:val="20"/>
-          <w:szCs w:val="20"/>
-        </w:rPr>
-        <w:t>rheinjug</w:t>
+          <w:sz w:val="20"/>
+          <w:szCs w:val="20"/>
+        </w:rPr>
+        <w:t>salutaton</w:t>
       </w:r>
       <w:proofErr w:type="spellEnd"/>
       <w:r>
         <w:rPr>
-          <w:rFonts w:cs="Arial"/>
-          <w:color w:val="000000"/>
-          <w:sz w:val="20"/>
-          <w:szCs w:val="20"/>
-        </w:rPr>
-        <w:t>-Veranstaltungen (</w:t>
-      </w:r>
-      <w:r>
-        <w:rPr>
-          <w:rFonts w:cs="Arial"/>
-          <w:color w:val="000000"/>
-          <w:sz w:val="20"/>
-          <w:szCs w:val="20"/>
-        </w:rPr>
-        <w:t>Java</w:t>
-      </w:r>
-      <w:r>
-        <w:rPr>
-          <w:rFonts w:cs="Arial"/>
-          <w:color w:val="000000"/>
-          <w:sz w:val="20"/>
-          <w:szCs w:val="20"/>
-        </w:rPr>
-        <w:t xml:space="preserve"> in der Praxis) teilgenommen und dazu jeweils eine Zusammenfassung geschrieben hat.</w:t>
-      </w:r>
-    </w:p>
-    <w:p>
+          <w:sz w:val="20"/>
+          <w:szCs w:val="20"/>
+        </w:rPr>
+        <w:t>} ${</w:t>
+      </w:r>
+      <w:proofErr w:type="spellStart"/>
+      <w:r>
+        <w:rPr>
+          <w:sz w:val="20"/>
+          <w:szCs w:val="20"/>
+        </w:rPr>
+        <w:t>firstname</w:t>
+      </w:r>
+      <w:proofErr w:type="spellEnd"/>
+      <w:r>
+        <w:rPr>
+          <w:sz w:val="20"/>
+          <w:szCs w:val="20"/>
+        </w:rPr>
+        <w:t>} ${</w:t>
+      </w:r>
+      <w:r>
+        <w:rPr>
+          <w:sz w:val="20"/>
+          <w:szCs w:val="20"/>
+        </w:rPr>
+        <w:t>lastname</w:t>
+      </w:r>
+      <w:r>
+        <w:rPr>
+          <w:sz w:val="20"/>
+          <w:szCs w:val="20"/>
+        </w:rPr>
+        <w:t>} – Matrikelnummer ${</w:t>
+      </w:r>
+      <w:r>
+        <w:rPr>
+          <w:sz w:val="20"/>
+          <w:szCs w:val="20"/>
+        </w:rPr>
+        <w:t>student_number</w:t>
+      </w:r>
+      <w:r>
+        <w:rPr>
+          <w:sz w:val="20"/>
+          <w:szCs w:val="20"/>
+        </w:rPr>
+        <w:t xml:space="preserve">} </w:t>
+      </w:r>
+      <w:r>
+        <w:rPr>
+          <w:rFonts w:cs="Arial"/>
+          <w:color w:val="000000" w:themeColor="text1" w:themeTint="FF" w:themeShade="FF"/>
+          <w:sz w:val="20"/>
+          <w:szCs w:val="20"/>
+        </w:rPr>
+        <w:t xml:space="preserve">wird hiermit bescheinigt, dass ${pronoun} an folgenden </w:t>
+      </w:r>
+      <w:proofErr w:type="spellStart"/>
+      <w:r>
+        <w:rPr>
+          <w:rFonts w:cs="Arial"/>
+          <w:color w:val="000000" w:themeColor="text1" w:themeTint="FF" w:themeShade="FF"/>
+          <w:sz w:val="20"/>
+          <w:szCs w:val="20"/>
+        </w:rPr>
+        <w:t>Rheinjug</w:t>
+      </w:r>
+      <w:proofErr w:type="spellEnd"/>
+      <w:r>
+        <w:rPr>
+          <w:rFonts w:cs="Arial"/>
+          <w:color w:val="000000" w:themeColor="text1" w:themeTint="FF" w:themeShade="FF"/>
+          <w:sz w:val="20"/>
+          <w:szCs w:val="20"/>
+        </w:rPr>
+        <w:t>-Veranstaltungen (Java in der Praxis) teilgenommen und dazu jeweils eine Zusammenfassung geschrieben hat.</w:t>
+      </w:r>
+    </w:p>
+    <w:p xmlns:wp14="http://schemas.microsoft.com/office/word/2010/wordml" wp14:textId="77777777">
       <w:pPr>
         <w:spacing w:line="300" w:lineRule="exact"/>
         <w:jc w:val="both"/>
@@ -1261,7 +1264,7 @@
         </w:rPr>
       </w:pPr>
     </w:p>
-    <w:p>
+    <w:p xmlns:wp14="http://schemas.microsoft.com/office/word/2010/wordml" wp14:textId="02EC5E1C">
       <w:pPr>
         <w:spacing w:line="300" w:lineRule="exact"/>
         <w:jc w:val="both"/>
@@ -1275,72 +1278,44 @@
           <w:sz w:val="20"/>
           <w:szCs w:val="20"/>
         </w:rPr>
-        <w:t>[Veranstaltung 1]</w:t>
+        <w:t>${event_title1}</w:t>
       </w:r>
     </w:p>
     <w:p>
       <w:pPr>
+        <w:pStyle w:val="Normal"/>
         <w:spacing w:line="300" w:lineRule="exact"/>
         <w:jc w:val="both"/>
-        <w:rPr>
-          <w:sz w:val="20"/>
-          <w:szCs w:val="20"/>
-        </w:rPr>
-      </w:pPr>
-      <w:r>
-        <w:rPr>
-          <w:sz w:val="20"/>
-          <w:szCs w:val="20"/>
-        </w:rPr>
-        <w:t xml:space="preserve">[Veranstaltung </w:t>
-      </w:r>
-      <w:r>
-        <w:rPr>
-          <w:sz w:val="20"/>
-          <w:szCs w:val="20"/>
-        </w:rPr>
-        <w:t>2</w:t>
-      </w:r>
-      <w:r>
-        <w:rPr>
-          <w:sz w:val="20"/>
-          <w:szCs w:val="20"/>
-        </w:rPr>
-        <w:t>]</w:t>
+      </w:pPr>
+      <w:r>
+        <w:rPr>
+          <w:rFonts w:ascii="Arial" w:hAnsi="Arial" w:eastAsia="Arial" w:cs="Arial"/>
+          <w:noProof w:val="0"/>
+          <w:sz w:val="20"/>
+          <w:szCs w:val="20"/>
+          <w:lang w:val="de-DE"/>
+        </w:rPr>
+        <w:t>${event_title2}</w:t>
       </w:r>
     </w:p>
     <w:p>
       <w:pPr>
+        <w:pStyle w:val="Normal"/>
         <w:spacing w:line="300" w:lineRule="exact"/>
         <w:jc w:val="both"/>
-        <w:rPr>
-          <w:sz w:val="20"/>
-          <w:szCs w:val="20"/>
-        </w:rPr>
-      </w:pPr>
-      <w:r>
-        <w:rPr>
-          <w:sz w:val="20"/>
-          <w:szCs w:val="20"/>
-        </w:rPr>
-        <w:t xml:space="preserve">[Veranstaltung </w:t>
-      </w:r>
-      <w:r>
-        <w:rPr>
-          <w:sz w:val="20"/>
-          <w:szCs w:val="20"/>
-        </w:rPr>
-        <w:t>3</w:t>
-      </w:r>
-      <w:r>
-        <w:rPr>
-          <w:sz w:val="20"/>
-          <w:szCs w:val="20"/>
-        </w:rPr>
-        <w:t>]</w:t>
-      </w:r>
-    </w:p>
-    <w:p>
+      </w:pPr>
+      <w:r>
+        <w:rPr>
+          <w:rFonts w:ascii="Arial" w:hAnsi="Arial" w:eastAsia="Arial" w:cs="Arial"/>
+          <w:noProof w:val="0"/>
+          <w:sz w:val="20"/>
+          <w:szCs w:val="20"/>
+          <w:lang w:val="de-DE"/>
+        </w:rPr>
+        <w:t>${event_title3}</w:t>
+      </w:r>
+    </w:p>
+    <w:p xmlns:wp14="http://schemas.microsoft.com/office/word/2010/wordml" wp14:textId="77777777">
       <w:pPr>
         <w:spacing w:line="300" w:lineRule="exact"/>
         <w:jc w:val="both"/>
@@ -1350,7 +1325,7 @@
         </w:rPr>
       </w:pPr>
     </w:p>
-    <w:p>
+    <w:p xmlns:wp14="http://schemas.microsoft.com/office/word/2010/wordml" wp14:textId="77777777">
       <w:pPr>
         <w:spacing w:line="300" w:lineRule="exact"/>
         <w:jc w:val="both"/>
@@ -1405,7 +1380,7 @@
         <w:t>n.</w:t>
       </w:r>
     </w:p>
-    <w:p>
+    <w:p xmlns:wp14="http://schemas.microsoft.com/office/word/2010/wordml" wp14:textId="77777777">
       <w:pPr>
         <w:spacing w:line="300" w:lineRule="exact"/>
         <w:jc w:val="both"/>
@@ -1415,7 +1390,7 @@
         </w:rPr>
       </w:pPr>
     </w:p>
-    <w:p>
+    <w:p xmlns:wp14="http://schemas.microsoft.com/office/word/2010/wordml" wp14:textId="77777777">
       <w:pPr>
         <w:spacing w:line="300" w:lineRule="exact"/>
         <w:jc w:val="both"/>
@@ -1427,6 +1402,26 @@
     </w:p>
     <w:p>
       <w:pPr>
+        <w:pStyle w:val="Normal"/>
+        <w:bidi w:val="0"/>
+        <w:spacing w:before="0" w:beforeAutospacing="off" w:after="0" w:afterAutospacing="off" w:line="300" w:lineRule="exact"/>
+        <w:ind w:left="0" w:right="0"/>
+        <w:jc w:val="both"/>
+        <w:rPr>
+          <w:sz w:val="20"/>
+          <w:szCs w:val="20"/>
+        </w:rPr>
+      </w:pPr>
+      <w:r>
+        <w:rPr>
+          <w:sz w:val="20"/>
+          <w:szCs w:val="20"/>
+        </w:rPr>
+        <w:t>Düsseldorf, den ${date}</w:t>
+      </w:r>
+    </w:p>
+    <w:p xmlns:wp14="http://schemas.microsoft.com/office/word/2010/wordml" wp14:textId="77777777">
+      <w:pPr>
         <w:spacing w:line="300" w:lineRule="exact"/>
         <w:jc w:val="both"/>
         <w:rPr>
@@ -1434,29 +1429,8 @@
           <w:szCs w:val="20"/>
         </w:rPr>
       </w:pPr>
-      <w:r>
-        <w:rPr>
-          <w:sz w:val="20"/>
-          <w:szCs w:val="20"/>
-        </w:rPr>
-        <w:t>Düsseldorf, den [</w:t>
-      </w:r>
-      <w:r>
-        <w:rPr>
-          <w:sz w:val="20"/>
-          <w:szCs w:val="20"/>
-        </w:rPr>
-        <w:t>DATUM</w:t>
-      </w:r>
-      <w:r>
-        <w:rPr>
-          <w:sz w:val="20"/>
-          <w:szCs w:val="20"/>
-        </w:rPr>
-        <w:t>]</w:t>
-      </w:r>
-    </w:p>
-    <w:p>
+    </w:p>
+    <w:p xmlns:wp14="http://schemas.microsoft.com/office/word/2010/wordml" wp14:textId="30A87607">
       <w:pPr>
         <w:spacing w:line="300" w:lineRule="exact"/>
         <w:jc w:val="both"/>
@@ -1465,25 +1439,24 @@
           <w:szCs w:val="20"/>
         </w:rPr>
       </w:pPr>
-    </w:p>
-    <w:p>
-      <w:pPr>
-        <w:spacing w:line="300" w:lineRule="exact"/>
+      <w:r>
+        <w:rPr>
+          <w:sz w:val="20"/>
+          <w:szCs w:val="20"/>
+        </w:rPr>
+        <w:t>Mit freundlichen Grüßen,</w:t>
+      </w:r>
+    </w:p>
+    <w:p xmlns:wp14="http://schemas.microsoft.com/office/word/2010/wordml" wp14:textId="77777777">
+      <w:pPr>
         <w:jc w:val="both"/>
         <w:rPr>
           <w:sz w:val="20"/>
           <w:szCs w:val="20"/>
         </w:rPr>
       </w:pPr>
-      <w:r>
-        <w:rPr>
-          <w:sz w:val="20"/>
-          <w:szCs w:val="20"/>
-        </w:rPr>
-        <w:t>Mit freundlichen Grüßen</w:t>
-      </w:r>
-    </w:p>
-    <w:p>
+    </w:p>
+    <w:p xmlns:wp14="http://schemas.microsoft.com/office/word/2010/wordml" wp14:textId="77777777">
       <w:pPr>
         <w:jc w:val="both"/>
         <w:rPr>
@@ -1492,7 +1465,7 @@
         </w:rPr>
       </w:pPr>
     </w:p>
-    <w:p>
+    <w:p xmlns:wp14="http://schemas.microsoft.com/office/word/2010/wordml" wp14:textId="77777777">
       <w:pPr>
         <w:jc w:val="both"/>
         <w:rPr>
@@ -1501,7 +1474,7 @@
         </w:rPr>
       </w:pPr>
     </w:p>
-    <w:p>
+    <w:p xmlns:wp14="http://schemas.microsoft.com/office/word/2010/wordml" wp14:textId="77777777">
       <w:pPr>
         <w:jc w:val="both"/>
         <w:rPr>
@@ -1510,7 +1483,7 @@
         </w:rPr>
       </w:pPr>
     </w:p>
-    <w:p>
+    <w:p xmlns:wp14="http://schemas.microsoft.com/office/word/2010/wordml" wp14:textId="77777777">
       <w:pPr>
         <w:jc w:val="both"/>
         <w:rPr>
@@ -1518,8 +1491,10 @@
           <w:szCs w:val="20"/>
         </w:rPr>
       </w:pPr>
-    </w:p>
-    <w:p>
+      <w:bookmarkStart w:name="_GoBack" w:id="2"/>
+      <w:bookmarkEnd w:id="2"/>
+    </w:p>
+    <w:p xmlns:wp14="http://schemas.microsoft.com/office/word/2010/wordml" wp14:textId="77777777">
       <w:pPr>
         <w:jc w:val="both"/>
         <w:rPr>
@@ -1527,10 +1502,8 @@
           <w:szCs w:val="20"/>
         </w:rPr>
       </w:pPr>
-      <w:bookmarkStart w:id="2" w:name="_GoBack"/>
-      <w:bookmarkEnd w:id="2"/>
-    </w:p>
-    <w:p>
+    </w:p>
+    <w:p xmlns:wp14="http://schemas.microsoft.com/office/word/2010/wordml" wp14:textId="77777777">
       <w:pPr>
         <w:jc w:val="both"/>
         <w:rPr>
@@ -1538,15 +1511,6 @@
           <w:szCs w:val="20"/>
         </w:rPr>
       </w:pPr>
-    </w:p>
-    <w:p>
-      <w:pPr>
-        <w:jc w:val="both"/>
-        <w:rPr>
-          <w:sz w:val="20"/>
-          <w:szCs w:val="20"/>
-        </w:rPr>
-      </w:pPr>
       <w:r>
         <w:rPr>
           <w:sz w:val="20"/>
@@ -1564,7 +1528,7 @@
       </w:r>
       <w:proofErr w:type="spellEnd"/>
     </w:p>
-    <w:p>
+    <w:p xmlns:wp14="http://schemas.microsoft.com/office/word/2010/wordml" wp14:textId="77777777">
       <w:pPr>
         <w:tabs>
           <w:tab w:val="left" w:pos="2124"/>
@@ -1575,7 +1539,7 @@
     <w:sectPr>
       <w:headerReference w:type="default" r:id="rId11"/>
       <w:type w:val="continuous"/>
-      <w:pgSz w:w="11906" w:h="16838" w:code="9"/>
+      <w:pgSz w:w="11906" w:h="16838" w:orient="portrait" w:code="9"/>
       <w:pgMar w:top="1616" w:right="3402" w:bottom="1134" w:left="1304" w:header="1871" w:footer="709" w:gutter="0"/>
       <w:cols w:space="708"/>
       <w:docGrid w:linePitch="360"/>
@@ -1587,14 +1551,14 @@
 <file path=word/endnotes.xml><?xml version="1.0" encoding="utf-8"?>
 <w:endnotes xmlns:wpc="http://schemas.microsoft.com/office/word/2010/wordprocessingCanvas" xmlns:cx="http://schemas.microsoft.com/office/drawing/2014/chartex" xmlns:cx1="http://schemas.microsoft.com/office/drawing/2015/9/8/chartex" xmlns:cx2="http://schemas.microsoft.com/office/drawing/2015/10/21/chartex" xmlns:cx3="http://schemas.microsoft.com/office/drawing/2016/5/9/chartex" xmlns:cx4="http://schemas.microsoft.com/office/drawing/2016/5/10/chartex" xmlns:cx5="http://schemas.microsoft.com/office/drawing/2016/5/11/chartex" xmlns:cx6="http://schemas.microsoft.com/office/drawing/2016/5/12/chartex" xmlns:cx7="http://schemas.microsoft.com/office/drawing/2016/5/13/chartex" xmlns:cx8="http://schemas.microsoft.com/office/drawing/2016/5/14/chartex" xmlns:mc="http://schemas.openxmlformats.org/markup-compatibility/2006" xmlns:aink="http://schemas.microsoft.com/office/drawing/2016/ink" xmlns:am3d="http://schemas.microsoft.com/office/drawing/2017/model3d" xmlns:o="urn:schemas-microsoft-com:office:office" xmlns:r="http://schemas.openxmlformats.org/officeDocument/2006/relationships" xmlns:m="http://schemas.openxmlformats.org/officeDocument/2006/math" xmlns:v="urn:schemas-microsoft-com:vml" xmlns:wp14="http://schemas.microsoft.com/office/word/2010/wordprocessingDrawing" xmlns:wp="http://schemas.openxmlformats.org/drawingml/2006/wordprocessingDrawing" xmlns:w10="urn:schemas-microsoft-com:office:word" xmlns:w="http://schemas.openxmlformats.org/wordprocessingml/2006/main" xmlns:w14="http://schemas.microsoft.com/office/word/2010/wordml" xmlns:w15="http://schemas.microsoft.com/office/word/2012/wordml" xmlns:w16cid="http://schemas.microsoft.com/office/word/2016/wordml/cid" xmlns:w16se="http://schemas.microsoft.com/office/word/2015/wordml/symex" xmlns:wpg="http://schemas.microsoft.com/office/word/2010/wordprocessingGroup" xmlns:wpi="http://schemas.microsoft.com/office/word/2010/wordprocessingInk" xmlns:wne="http://schemas.microsoft.com/office/word/2006/wordml" xmlns:wps="http://schemas.microsoft.com/office/word/2010/wordprocessingShape" mc:Ignorable="w14 w15 w16se w16cid wp14">
   <w:endnote w:type="separator" w:id="-1">
-    <w:p>
+    <w:p xmlns:wp14="http://schemas.microsoft.com/office/word/2010/wordml" wp14:textId="77777777">
       <w:r>
         <w:separator/>
       </w:r>
     </w:p>
   </w:endnote>
   <w:endnote w:type="continuationSeparator" w:id="0">
-    <w:p>
+    <w:p xmlns:wp14="http://schemas.microsoft.com/office/word/2010/wordml" wp14:textId="77777777">
       <w:r>
         <w:continuationSeparator/>
       </w:r>
@@ -1605,9 +1569,9 @@
 
 <file path=word/footer1.xml><?xml version="1.0" encoding="utf-8"?>
 <w:ftr xmlns:wpc="http://schemas.microsoft.com/office/word/2010/wordprocessingCanvas" xmlns:cx="http://schemas.microsoft.com/office/drawing/2014/chartex" xmlns:cx1="http://schemas.microsoft.com/office/drawing/2015/9/8/chartex" xmlns:cx2="http://schemas.microsoft.com/office/drawing/2015/10/21/chartex" xmlns:cx3="http://schemas.microsoft.com/office/drawing/2016/5/9/chartex" xmlns:cx4="http://schemas.microsoft.com/office/drawing/2016/5/10/chartex" xmlns:cx5="http://schemas.microsoft.com/office/drawing/2016/5/11/chartex" xmlns:cx6="http://schemas.microsoft.com/office/drawing/2016/5/12/chartex" xmlns:cx7="http://schemas.microsoft.com/office/drawing/2016/5/13/chartex" xmlns:cx8="http://schemas.microsoft.com/office/drawing/2016/5/14/chartex" xmlns:mc="http://schemas.openxmlformats.org/markup-compatibility/2006" xmlns:aink="http://schemas.microsoft.com/office/drawing/2016/ink" xmlns:am3d="http://schemas.microsoft.com/office/drawing/2017/model3d" xmlns:o="urn:schemas-microsoft-com:office:office" xmlns:r="http://schemas.openxmlformats.org/officeDocument/2006/relationships" xmlns:m="http://schemas.openxmlformats.org/officeDocument/2006/math" xmlns:v="urn:schemas-microsoft-com:vml" xmlns:wp14="http://schemas.microsoft.com/office/word/2010/wordprocessingDrawing" xmlns:wp="http://schemas.openxmlformats.org/drawingml/2006/wordprocessingDrawing" xmlns:w10="urn:schemas-microsoft-com:office:word" xmlns:w="http://schemas.openxmlformats.org/wordprocessingml/2006/main" xmlns:w14="http://schemas.microsoft.com/office/word/2010/wordml" xmlns:w15="http://schemas.microsoft.com/office/word/2012/wordml" xmlns:w16cid="http://schemas.microsoft.com/office/word/2016/wordml/cid" xmlns:w16se="http://schemas.microsoft.com/office/word/2015/wordml/symex" xmlns:wpg="http://schemas.microsoft.com/office/word/2010/wordprocessingGroup" xmlns:wpi="http://schemas.microsoft.com/office/word/2010/wordprocessingInk" xmlns:wne="http://schemas.microsoft.com/office/word/2006/wordml" xmlns:wps="http://schemas.microsoft.com/office/word/2010/wordprocessingShape" mc:Ignorable="w14 w15 w16se w16cid wp14">
-  <w:p>
+  <w:p xmlns:wp14="http://schemas.microsoft.com/office/word/2010/wordml" wp14:textId="77777777">
     <w:pPr>
-      <w:framePr w:w="1599" w:h="176" w:wrap="around" w:vAnchor="page" w:hAnchor="page" w:x="8960" w:y="16274"/>
+      <w:framePr w:w="1599" w:h="176" w:wrap="around" w:hAnchor="page" w:vAnchor="page" w:x="8960" w:y="16274"/>
       <w:rPr>
         <w:rFonts w:cs="Arial"/>
         <w:sz w:val="15"/>
@@ -1745,7 +1709,7 @@
       <w:fldChar w:fldCharType="end"/>
     </w:r>
   </w:p>
-  <w:p>
+  <w:p xmlns:wp14="http://schemas.microsoft.com/office/word/2010/wordml" wp14:textId="77777777">
     <w:pPr>
       <w:pStyle w:val="Footer"/>
     </w:pPr>
@@ -1755,9 +1719,9 @@
 
 <file path=word/footer2.xml><?xml version="1.0" encoding="utf-8"?>
 <w:ftr xmlns:wpc="http://schemas.microsoft.com/office/word/2010/wordprocessingCanvas" xmlns:cx="http://schemas.microsoft.com/office/drawing/2014/chartex" xmlns:cx1="http://schemas.microsoft.com/office/drawing/2015/9/8/chartex" xmlns:cx2="http://schemas.microsoft.com/office/drawing/2015/10/21/chartex" xmlns:cx3="http://schemas.microsoft.com/office/drawing/2016/5/9/chartex" xmlns:cx4="http://schemas.microsoft.com/office/drawing/2016/5/10/chartex" xmlns:cx5="http://schemas.microsoft.com/office/drawing/2016/5/11/chartex" xmlns:cx6="http://schemas.microsoft.com/office/drawing/2016/5/12/chartex" xmlns:cx7="http://schemas.microsoft.com/office/drawing/2016/5/13/chartex" xmlns:cx8="http://schemas.microsoft.com/office/drawing/2016/5/14/chartex" xmlns:mc="http://schemas.openxmlformats.org/markup-compatibility/2006" xmlns:aink="http://schemas.microsoft.com/office/drawing/2016/ink" xmlns:am3d="http://schemas.microsoft.com/office/drawing/2017/model3d" xmlns:o="urn:schemas-microsoft-com:office:office" xmlns:r="http://schemas.openxmlformats.org/officeDocument/2006/relationships" xmlns:m="http://schemas.openxmlformats.org/officeDocument/2006/math" xmlns:v="urn:schemas-microsoft-com:vml" xmlns:wp14="http://schemas.microsoft.com/office/word/2010/wordprocessingDrawing" xmlns:wp="http://schemas.openxmlformats.org/drawingml/2006/wordprocessingDrawing" xmlns:w10="urn:schemas-microsoft-com:office:word" xmlns:w="http://schemas.openxmlformats.org/wordprocessingml/2006/main" xmlns:w14="http://schemas.microsoft.com/office/word/2010/wordml" xmlns:w15="http://schemas.microsoft.com/office/word/2012/wordml" xmlns:w16cid="http://schemas.microsoft.com/office/word/2016/wordml/cid" xmlns:w16se="http://schemas.microsoft.com/office/word/2015/wordml/symex" xmlns:wpg="http://schemas.microsoft.com/office/word/2010/wordprocessingGroup" xmlns:wpi="http://schemas.microsoft.com/office/word/2010/wordprocessingInk" xmlns:wne="http://schemas.microsoft.com/office/word/2006/wordml" xmlns:wps="http://schemas.microsoft.com/office/word/2010/wordprocessingShape" mc:Ignorable="w14 w15 w16se w16cid wp14">
-  <w:p>
+  <w:p xmlns:wp14="http://schemas.microsoft.com/office/word/2010/wordml" wp14:textId="77777777">
     <w:pPr>
-      <w:framePr w:w="1178" w:h="340" w:hSpace="142" w:wrap="around" w:vAnchor="page" w:hAnchor="page" w:x="9073" w:y="16274"/>
+      <w:framePr w:w="1178" w:h="340" w:hSpace="142" w:wrap="around" w:hAnchor="page" w:vAnchor="page" w:x="9073" w:y="16274"/>
       <w:rPr>
         <w:sz w:val="15"/>
         <w:szCs w:val="15"/>
@@ -1878,7 +1842,7 @@
       <w:fldChar w:fldCharType="end"/>
     </w:r>
   </w:p>
-  <w:p>
+  <w:p xmlns:wp14="http://schemas.microsoft.com/office/word/2010/wordml" wp14:textId="77777777">
     <w:pPr>
       <w:pStyle w:val="Footer"/>
     </w:pPr>
@@ -1889,14 +1853,14 @@
 <file path=word/footnotes.xml><?xml version="1.0" encoding="utf-8"?>
 <w:footnotes xmlns:wpc="http://schemas.microsoft.com/office/word/2010/wordprocessingCanvas" xmlns:cx="http://schemas.microsoft.com/office/drawing/2014/chartex" xmlns:cx1="http://schemas.microsoft.com/office/drawing/2015/9/8/chartex" xmlns:cx2="http://schemas.microsoft.com/office/drawing/2015/10/21/chartex" xmlns:cx3="http://schemas.microsoft.com/office/drawing/2016/5/9/chartex" xmlns:cx4="http://schemas.microsoft.com/office/drawing/2016/5/10/chartex" xmlns:cx5="http://schemas.microsoft.com/office/drawing/2016/5/11/chartex" xmlns:cx6="http://schemas.microsoft.com/office/drawing/2016/5/12/chartex" xmlns:cx7="http://schemas.microsoft.com/office/drawing/2016/5/13/chartex" xmlns:cx8="http://schemas.microsoft.com/office/drawing/2016/5/14/chartex" xmlns:mc="http://schemas.openxmlformats.org/markup-compatibility/2006" xmlns:aink="http://schemas.microsoft.com/office/drawing/2016/ink" xmlns:am3d="http://schemas.microsoft.com/office/drawing/2017/model3d" xmlns:o="urn:schemas-microsoft-com:office:office" xmlns:r="http://schemas.openxmlformats.org/officeDocument/2006/relationships" xmlns:m="http://schemas.openxmlformats.org/officeDocument/2006/math" xmlns:v="urn:schemas-microsoft-com:vml" xmlns:wp14="http://schemas.microsoft.com/office/word/2010/wordprocessingDrawing" xmlns:wp="http://schemas.openxmlformats.org/drawingml/2006/wordprocessingDrawing" xmlns:w10="urn:schemas-microsoft-com:office:word" xmlns:w="http://schemas.openxmlformats.org/wordprocessingml/2006/main" xmlns:w14="http://schemas.microsoft.com/office/word/2010/wordml" xmlns:w15="http://schemas.microsoft.com/office/word/2012/wordml" xmlns:w16cid="http://schemas.microsoft.com/office/word/2016/wordml/cid" xmlns:w16se="http://schemas.microsoft.com/office/word/2015/wordml/symex" xmlns:wpg="http://schemas.microsoft.com/office/word/2010/wordprocessingGroup" xmlns:wpi="http://schemas.microsoft.com/office/word/2010/wordprocessingInk" xmlns:wne="http://schemas.microsoft.com/office/word/2006/wordml" xmlns:wps="http://schemas.microsoft.com/office/word/2010/wordprocessingShape" mc:Ignorable="w14 w15 w16se w16cid wp14">
   <w:footnote w:type="separator" w:id="-1">
-    <w:p>
+    <w:p xmlns:wp14="http://schemas.microsoft.com/office/word/2010/wordml" wp14:textId="77777777">
       <w:r>
         <w:separator/>
       </w:r>
     </w:p>
   </w:footnote>
   <w:footnote w:type="continuationSeparator" w:id="0">
-    <w:p>
+    <w:p xmlns:wp14="http://schemas.microsoft.com/office/word/2010/wordml" wp14:textId="77777777">
       <w:r>
         <w:continuationSeparator/>
       </w:r>
@@ -1906,8 +1870,8 @@
 </file>
 
 <file path=word/header1.xml><?xml version="1.0" encoding="utf-8"?>
-<w:hdr xmlns:wpc="http://schemas.microsoft.com/office/word/2010/wordprocessingCanvas" xmlns:cx="http://schemas.microsoft.com/office/drawing/2014/chartex" xmlns:cx1="http://schemas.microsoft.com/office/drawing/2015/9/8/chartex" xmlns:cx2="http://schemas.microsoft.com/office/drawing/2015/10/21/chartex" xmlns:cx3="http://schemas.microsoft.com/office/drawing/2016/5/9/chartex" xmlns:cx4="http://schemas.microsoft.com/office/drawing/2016/5/10/chartex" xmlns:cx5="http://schemas.microsoft.com/office/drawing/2016/5/11/chartex" xmlns:cx6="http://schemas.microsoft.com/office/drawing/2016/5/12/chartex" xmlns:cx7="http://schemas.microsoft.com/office/drawing/2016/5/13/chartex" xmlns:cx8="http://schemas.microsoft.com/office/drawing/2016/5/14/chartex" xmlns:mc="http://schemas.openxmlformats.org/markup-compatibility/2006" xmlns:aink="http://schemas.microsoft.com/office/drawing/2016/ink" xmlns:am3d="http://schemas.microsoft.com/office/drawing/2017/model3d" xmlns:o="urn:schemas-microsoft-com:office:office" xmlns:r="http://schemas.openxmlformats.org/officeDocument/2006/relationships" xmlns:m="http://schemas.openxmlformats.org/officeDocument/2006/math" xmlns:v="urn:schemas-microsoft-com:vml" xmlns:wp14="http://schemas.microsoft.com/office/word/2010/wordprocessingDrawing" xmlns:wp="http://schemas.openxmlformats.org/drawingml/2006/wordprocessingDrawing" xmlns:w10="urn:schemas-microsoft-com:office:word" xmlns:w="http://schemas.openxmlformats.org/wordprocessingml/2006/main" xmlns:w14="http://schemas.microsoft.com/office/word/2010/wordml" xmlns:w15="http://schemas.microsoft.com/office/word/2012/wordml" xmlns:w16cid="http://schemas.microsoft.com/office/word/2016/wordml/cid" xmlns:w16se="http://schemas.microsoft.com/office/word/2015/wordml/symex" xmlns:wpg="http://schemas.microsoft.com/office/word/2010/wordprocessingGroup" xmlns:wpi="http://schemas.microsoft.com/office/word/2010/wordprocessingInk" xmlns:wne="http://schemas.microsoft.com/office/word/2006/wordml" xmlns:wps="http://schemas.microsoft.com/office/word/2010/wordprocessingShape" mc:Ignorable="w14 w15 w16se w16cid wp14">
-  <w:p>
+<w:hdr xmlns:wpc="http://schemas.microsoft.com/office/word/2010/wordprocessingCanvas" xmlns:cx="http://schemas.microsoft.com/office/drawing/2014/chartex" xmlns:cx1="http://schemas.microsoft.com/office/drawing/2015/9/8/chartex" xmlns:cx2="http://schemas.microsoft.com/office/drawing/2015/10/21/chartex" xmlns:cx3="http://schemas.microsoft.com/office/drawing/2016/5/9/chartex" xmlns:cx4="http://schemas.microsoft.com/office/drawing/2016/5/10/chartex" xmlns:cx5="http://schemas.microsoft.com/office/drawing/2016/5/11/chartex" xmlns:cx6="http://schemas.microsoft.com/office/drawing/2016/5/12/chartex" xmlns:cx7="http://schemas.microsoft.com/office/drawing/2016/5/13/chartex" xmlns:cx8="http://schemas.microsoft.com/office/drawing/2016/5/14/chartex" xmlns:mc="http://schemas.openxmlformats.org/markup-compatibility/2006" xmlns:aink="http://schemas.microsoft.com/office/drawing/2016/ink" xmlns:am3d="http://schemas.microsoft.com/office/drawing/2017/model3d" xmlns:o="urn:schemas-microsoft-com:office:office" xmlns:r="http://schemas.openxmlformats.org/officeDocument/2006/relationships" xmlns:m="http://schemas.openxmlformats.org/officeDocument/2006/math" xmlns:v="urn:schemas-microsoft-com:vml" xmlns:wp14="http://schemas.microsoft.com/office/word/2010/wordprocessingDrawing" xmlns:wp="http://schemas.openxmlformats.org/drawingml/2006/wordprocessingDrawing" xmlns:w10="urn:schemas-microsoft-com:office:word" xmlns:w="http://schemas.openxmlformats.org/wordprocessingml/2006/main" xmlns:w14="http://schemas.microsoft.com/office/word/2010/wordml" xmlns:w15="http://schemas.microsoft.com/office/word/2012/wordml" xmlns:w16cid="http://schemas.microsoft.com/office/word/2016/wordml/cid" xmlns:w16se="http://schemas.microsoft.com/office/word/2015/wordml/symex" xmlns:wpg="http://schemas.microsoft.com/office/word/2010/wordprocessingGroup" xmlns:wpi="http://schemas.microsoft.com/office/word/2010/wordprocessingInk" xmlns:wne="http://schemas.microsoft.com/office/word/2006/wordml" xmlns:wps="http://schemas.microsoft.com/office/word/2010/wordprocessingShape" xmlns:a="http://schemas.openxmlformats.org/drawingml/2006/main" xmlns:pic="http://schemas.openxmlformats.org/drawingml/2006/picture" xmlns:a14="http://schemas.microsoft.com/office/drawing/2010/main" mc:Ignorable="w14 w15 w16se w16cid wp14">
+  <w:p xmlns:wp14="http://schemas.microsoft.com/office/word/2010/wordml" wp14:textId="77777777">
     <w:pPr>
       <w:pStyle w:val="Header"/>
     </w:pPr>
@@ -1916,7 +1880,7 @@
         <w:noProof/>
       </w:rPr>
       <w:drawing>
-        <wp:anchor distT="0" distB="0" distL="114300" distR="114300" simplePos="0" relativeHeight="251657216" behindDoc="1" locked="1" layoutInCell="1" allowOverlap="1">
+        <wp:anchor xmlns:wp14="http://schemas.microsoft.com/office/word/2010/wordprocessingDrawing" distT="0" distB="0" distL="114300" distR="114300" simplePos="0" relativeHeight="251657216" behindDoc="1" locked="1" layoutInCell="1" allowOverlap="1" wp14:anchorId="5452D88B" wp14:editId="7777777">
           <wp:simplePos x="0" y="0"/>
           <wp:positionH relativeFrom="page">
             <wp:posOffset>635</wp:posOffset>
@@ -1978,8 +1942,16 @@
         </wp:anchor>
       </w:drawing>
     </w:r>
+    <w:r>
+      <w:rPr/>
+      <w:t/>
+    </w:r>
+    <w:r>
+      <w:rPr/>
+      <w:t/>
+    </w:r>
   </w:p>
-  <w:p>
+  <w:p xmlns:wp14="http://schemas.microsoft.com/office/word/2010/wordml" wp14:textId="77777777">
     <w:pPr>
       <w:pStyle w:val="Header"/>
     </w:pPr>
@@ -1988,8 +1960,8 @@
 </file>
 
 <file path=word/header2.xml><?xml version="1.0" encoding="utf-8"?>
-<w:hdr xmlns:wpc="http://schemas.microsoft.com/office/word/2010/wordprocessingCanvas" xmlns:cx="http://schemas.microsoft.com/office/drawing/2014/chartex" xmlns:cx1="http://schemas.microsoft.com/office/drawing/2015/9/8/chartex" xmlns:cx2="http://schemas.microsoft.com/office/drawing/2015/10/21/chartex" xmlns:cx3="http://schemas.microsoft.com/office/drawing/2016/5/9/chartex" xmlns:cx4="http://schemas.microsoft.com/office/drawing/2016/5/10/chartex" xmlns:cx5="http://schemas.microsoft.com/office/drawing/2016/5/11/chartex" xmlns:cx6="http://schemas.microsoft.com/office/drawing/2016/5/12/chartex" xmlns:cx7="http://schemas.microsoft.com/office/drawing/2016/5/13/chartex" xmlns:cx8="http://schemas.microsoft.com/office/drawing/2016/5/14/chartex" xmlns:mc="http://schemas.openxmlformats.org/markup-compatibility/2006" xmlns:aink="http://schemas.microsoft.com/office/drawing/2016/ink" xmlns:am3d="http://schemas.microsoft.com/office/drawing/2017/model3d" xmlns:o="urn:schemas-microsoft-com:office:office" xmlns:r="http://schemas.openxmlformats.org/officeDocument/2006/relationships" xmlns:m="http://schemas.openxmlformats.org/officeDocument/2006/math" xmlns:v="urn:schemas-microsoft-com:vml" xmlns:wp14="http://schemas.microsoft.com/office/word/2010/wordprocessingDrawing" xmlns:wp="http://schemas.openxmlformats.org/drawingml/2006/wordprocessingDrawing" xmlns:w10="urn:schemas-microsoft-com:office:word" xmlns:w="http://schemas.openxmlformats.org/wordprocessingml/2006/main" xmlns:w14="http://schemas.microsoft.com/office/word/2010/wordml" xmlns:w15="http://schemas.microsoft.com/office/word/2012/wordml" xmlns:w16cid="http://schemas.microsoft.com/office/word/2016/wordml/cid" xmlns:w16se="http://schemas.microsoft.com/office/word/2015/wordml/symex" xmlns:wpg="http://schemas.microsoft.com/office/word/2010/wordprocessingGroup" xmlns:wpi="http://schemas.microsoft.com/office/word/2010/wordprocessingInk" xmlns:wne="http://schemas.microsoft.com/office/word/2006/wordml" xmlns:wps="http://schemas.microsoft.com/office/word/2010/wordprocessingShape" mc:Ignorable="w14 w15 w16se w16cid wp14">
-  <w:p>
+<w:hdr xmlns:wpc="http://schemas.microsoft.com/office/word/2010/wordprocessingCanvas" xmlns:cx="http://schemas.microsoft.com/office/drawing/2014/chartex" xmlns:cx1="http://schemas.microsoft.com/office/drawing/2015/9/8/chartex" xmlns:cx2="http://schemas.microsoft.com/office/drawing/2015/10/21/chartex" xmlns:cx3="http://schemas.microsoft.com/office/drawing/2016/5/9/chartex" xmlns:cx4="http://schemas.microsoft.com/office/drawing/2016/5/10/chartex" xmlns:cx5="http://schemas.microsoft.com/office/drawing/2016/5/11/chartex" xmlns:cx6="http://schemas.microsoft.com/office/drawing/2016/5/12/chartex" xmlns:cx7="http://schemas.microsoft.com/office/drawing/2016/5/13/chartex" xmlns:cx8="http://schemas.microsoft.com/office/drawing/2016/5/14/chartex" xmlns:mc="http://schemas.openxmlformats.org/markup-compatibility/2006" xmlns:aink="http://schemas.microsoft.com/office/drawing/2016/ink" xmlns:am3d="http://schemas.microsoft.com/office/drawing/2017/model3d" xmlns:o="urn:schemas-microsoft-com:office:office" xmlns:r="http://schemas.openxmlformats.org/officeDocument/2006/relationships" xmlns:m="http://schemas.openxmlformats.org/officeDocument/2006/math" xmlns:v="urn:schemas-microsoft-com:vml" xmlns:wp14="http://schemas.microsoft.com/office/word/2010/wordprocessingDrawing" xmlns:wp="http://schemas.openxmlformats.org/drawingml/2006/wordprocessingDrawing" xmlns:w10="urn:schemas-microsoft-com:office:word" xmlns:w="http://schemas.openxmlformats.org/wordprocessingml/2006/main" xmlns:w14="http://schemas.microsoft.com/office/word/2010/wordml" xmlns:w15="http://schemas.microsoft.com/office/word/2012/wordml" xmlns:w16cid="http://schemas.microsoft.com/office/word/2016/wordml/cid" xmlns:w16se="http://schemas.microsoft.com/office/word/2015/wordml/symex" xmlns:wpg="http://schemas.microsoft.com/office/word/2010/wordprocessingGroup" xmlns:wpi="http://schemas.microsoft.com/office/word/2010/wordprocessingInk" xmlns:wne="http://schemas.microsoft.com/office/word/2006/wordml" xmlns:wps="http://schemas.microsoft.com/office/word/2010/wordprocessingShape" xmlns:a="http://schemas.openxmlformats.org/drawingml/2006/main" xmlns:pic="http://schemas.openxmlformats.org/drawingml/2006/picture" xmlns:a14="http://schemas.microsoft.com/office/drawing/2010/main" mc:Ignorable="w14 w15 w16se w16cid wp14">
+  <w:p xmlns:wp14="http://schemas.microsoft.com/office/word/2010/wordml" wp14:textId="77777777">
     <w:pPr>
       <w:pStyle w:val="Header"/>
     </w:pPr>
@@ -1998,7 +1970,7 @@
         <w:noProof/>
       </w:rPr>
       <w:drawing>
-        <wp:anchor distT="0" distB="0" distL="114300" distR="114300" simplePos="0" relativeHeight="251658240" behindDoc="1" locked="1" layoutInCell="1" allowOverlap="1">
+        <wp:anchor xmlns:wp14="http://schemas.microsoft.com/office/word/2010/wordprocessingDrawing" distT="0" distB="0" distL="114300" distR="114300" simplePos="0" relativeHeight="251658240" behindDoc="1" locked="1" layoutInCell="1" allowOverlap="1" wp14:anchorId="65C8B7DB" wp14:editId="7777777">
           <wp:simplePos x="0" y="0"/>
           <wp:positionH relativeFrom="page">
             <wp:posOffset>635</wp:posOffset>
@@ -2060,8 +2032,16 @@
         </wp:anchor>
       </w:drawing>
     </w:r>
+    <w:r>
+      <w:rPr/>
+      <w:t/>
+    </w:r>
+    <w:r>
+      <w:rPr/>
+      <w:t/>
+    </w:r>
   </w:p>
-  <w:p>
+  <w:p xmlns:wp14="http://schemas.microsoft.com/office/word/2010/wordml" wp14:textId="77777777">
     <w:pPr>
       <w:pStyle w:val="Header"/>
     </w:pPr>
@@ -2070,11 +2050,11 @@
 </file>
 
 <file path=word/styles.xml><?xml version="1.0" encoding="utf-8"?>
-<w:styles xmlns:mc="http://schemas.openxmlformats.org/markup-compatibility/2006" xmlns:r="http://schemas.openxmlformats.org/officeDocument/2006/relationships" xmlns:w="http://schemas.openxmlformats.org/wordprocessingml/2006/main" xmlns:w14="http://schemas.microsoft.com/office/word/2010/wordml" xmlns:w15="http://schemas.microsoft.com/office/word/2012/wordml" xmlns:w16cid="http://schemas.microsoft.com/office/word/2016/wordml/cid" xmlns:w16se="http://schemas.microsoft.com/office/word/2015/wordml/symex" mc:Ignorable="w14 w15 w16se w16cid">
+<w:styles xmlns:wp14="http://schemas.microsoft.com/office/word/2010/wordprocessingDrawing" xmlns:mc="http://schemas.openxmlformats.org/markup-compatibility/2006" xmlns:r="http://schemas.openxmlformats.org/officeDocument/2006/relationships" xmlns:w="http://schemas.openxmlformats.org/wordprocessingml/2006/main" xmlns:w14="http://schemas.microsoft.com/office/word/2010/wordml" xmlns:w15="http://schemas.microsoft.com/office/word/2012/wordml" xmlns:w16cid="http://schemas.microsoft.com/office/word/2016/wordml/cid" xmlns:w16se="http://schemas.microsoft.com/office/word/2015/wordml/symex" mc:Ignorable="w14 w15 w16se w16cid wp14">
   <w:docDefaults>
     <w:rPrDefault>
       <w:rPr>
-        <w:rFonts w:ascii="Times New Roman" w:eastAsia="Times New Roman" w:hAnsi="Times New Roman" w:cs="Times New Roman"/>
+        <w:rFonts w:ascii="Times New Roman" w:hAnsi="Times New Roman" w:eastAsia="Times New Roman" w:cs="Times New Roman"/>
         <w:lang w:val="de-DE" w:eastAsia="de-DE" w:bidi="ar-SA"/>
       </w:rPr>
     </w:rPrDefault>
@@ -2085,12 +2065,12 @@
     <w:lsdException w:name="heading 1" w:uiPriority="9" w:qFormat="1"/>
     <w:lsdException w:name="heading 2" w:uiPriority="9" w:qFormat="1"/>
     <w:lsdException w:name="heading 3" w:uiPriority="9" w:qFormat="1"/>
-    <w:lsdException w:name="heading 4" w:semiHidden="1" w:uiPriority="9" w:unhideWhenUsed="1" w:qFormat="1"/>
-    <w:lsdException w:name="heading 5" w:semiHidden="1" w:uiPriority="9" w:unhideWhenUsed="1" w:qFormat="1"/>
-    <w:lsdException w:name="heading 6" w:semiHidden="1" w:uiPriority="9" w:unhideWhenUsed="1" w:qFormat="1"/>
-    <w:lsdException w:name="heading 7" w:semiHidden="1" w:uiPriority="9" w:unhideWhenUsed="1" w:qFormat="1"/>
-    <w:lsdException w:name="heading 8" w:semiHidden="1" w:uiPriority="9" w:unhideWhenUsed="1" w:qFormat="1"/>
-    <w:lsdException w:name="heading 9" w:semiHidden="1" w:uiPriority="9" w:unhideWhenUsed="1" w:qFormat="1"/>
+    <w:lsdException w:name="heading 4" w:uiPriority="9" w:semiHidden="1" w:unhideWhenUsed="1" w:qFormat="1"/>
+    <w:lsdException w:name="heading 5" w:uiPriority="9" w:semiHidden="1" w:unhideWhenUsed="1" w:qFormat="1"/>
+    <w:lsdException w:name="heading 6" w:uiPriority="9" w:semiHidden="1" w:unhideWhenUsed="1" w:qFormat="1"/>
+    <w:lsdException w:name="heading 7" w:uiPriority="9" w:semiHidden="1" w:unhideWhenUsed="1" w:qFormat="1"/>
+    <w:lsdException w:name="heading 8" w:uiPriority="9" w:semiHidden="1" w:unhideWhenUsed="1" w:qFormat="1"/>
+    <w:lsdException w:name="heading 9" w:uiPriority="9" w:semiHidden="1" w:unhideWhenUsed="1" w:qFormat="1"/>
     <w:lsdException w:name="index 1" w:semiHidden="1" w:unhideWhenUsed="1"/>
     <w:lsdException w:name="index 2" w:semiHidden="1" w:unhideWhenUsed="1"/>
     <w:lsdException w:name="index 3" w:semiHidden="1" w:unhideWhenUsed="1"/>
@@ -2100,22 +2080,22 @@
     <w:lsdException w:name="index 7" w:semiHidden="1" w:unhideWhenUsed="1"/>
     <w:lsdException w:name="index 8" w:semiHidden="1" w:unhideWhenUsed="1"/>
     <w:lsdException w:name="index 9" w:semiHidden="1" w:unhideWhenUsed="1"/>
-    <w:lsdException w:name="toc 1" w:semiHidden="1" w:uiPriority="39" w:unhideWhenUsed="1"/>
-    <w:lsdException w:name="toc 2" w:semiHidden="1" w:uiPriority="39" w:unhideWhenUsed="1"/>
-    <w:lsdException w:name="toc 3" w:semiHidden="1" w:uiPriority="39" w:unhideWhenUsed="1"/>
-    <w:lsdException w:name="toc 4" w:semiHidden="1" w:uiPriority="39" w:unhideWhenUsed="1"/>
-    <w:lsdException w:name="toc 5" w:semiHidden="1" w:uiPriority="39" w:unhideWhenUsed="1"/>
-    <w:lsdException w:name="toc 6" w:semiHidden="1" w:uiPriority="39" w:unhideWhenUsed="1"/>
-    <w:lsdException w:name="toc 7" w:semiHidden="1" w:uiPriority="39" w:unhideWhenUsed="1"/>
-    <w:lsdException w:name="toc 8" w:semiHidden="1" w:uiPriority="39" w:unhideWhenUsed="1"/>
-    <w:lsdException w:name="toc 9" w:semiHidden="1" w:uiPriority="39" w:unhideWhenUsed="1"/>
+    <w:lsdException w:name="toc 1" w:uiPriority="39" w:semiHidden="1" w:unhideWhenUsed="1"/>
+    <w:lsdException w:name="toc 2" w:uiPriority="39" w:semiHidden="1" w:unhideWhenUsed="1"/>
+    <w:lsdException w:name="toc 3" w:uiPriority="39" w:semiHidden="1" w:unhideWhenUsed="1"/>
+    <w:lsdException w:name="toc 4" w:uiPriority="39" w:semiHidden="1" w:unhideWhenUsed="1"/>
+    <w:lsdException w:name="toc 5" w:uiPriority="39" w:semiHidden="1" w:unhideWhenUsed="1"/>
+    <w:lsdException w:name="toc 6" w:uiPriority="39" w:semiHidden="1" w:unhideWhenUsed="1"/>
+    <w:lsdException w:name="toc 7" w:uiPriority="39" w:semiHidden="1" w:unhideWhenUsed="1"/>
+    <w:lsdException w:name="toc 8" w:uiPriority="39" w:semiHidden="1" w:unhideWhenUsed="1"/>
+    <w:lsdException w:name="toc 9" w:uiPriority="39" w:semiHidden="1" w:unhideWhenUsed="1"/>
     <w:lsdException w:name="Normal Indent" w:semiHidden="1" w:unhideWhenUsed="1"/>
     <w:lsdException w:name="footnote text" w:semiHidden="1" w:unhideWhenUsed="1"/>
     <w:lsdException w:name="annotation text" w:semiHidden="1" w:unhideWhenUsed="1"/>
     <w:lsdException w:name="header" w:semiHidden="1" w:unhideWhenUsed="1"/>
     <w:lsdException w:name="footer" w:semiHidden="1" w:unhideWhenUsed="1"/>
     <w:lsdException w:name="index heading" w:semiHidden="1" w:unhideWhenUsed="1"/>
-    <w:lsdException w:name="caption" w:semiHidden="1" w:uiPriority="35" w:unhideWhenUsed="1" w:qFormat="1"/>
+    <w:lsdException w:name="caption" w:uiPriority="35" w:semiHidden="1" w:unhideWhenUsed="1" w:qFormat="1"/>
     <w:lsdException w:name="table of figures" w:semiHidden="1" w:unhideWhenUsed="1"/>
     <w:lsdException w:name="envelope address" w:semiHidden="1" w:unhideWhenUsed="1"/>
     <w:lsdException w:name="envelope return" w:semiHidden="1" w:unhideWhenUsed="1"/>
@@ -2146,7 +2126,7 @@
     <w:lsdException w:name="Title" w:uiPriority="10" w:qFormat="1"/>
     <w:lsdException w:name="Closing" w:semiHidden="1" w:unhideWhenUsed="1"/>
     <w:lsdException w:name="Signature" w:semiHidden="1" w:unhideWhenUsed="1"/>
-    <w:lsdException w:name="Default Paragraph Font" w:semiHidden="1" w:uiPriority="1" w:unhideWhenUsed="1"/>
+    <w:lsdException w:name="Default Paragraph Font" w:uiPriority="1" w:semiHidden="1" w:unhideWhenUsed="1"/>
     <w:lsdException w:name="Body Text" w:semiHidden="1" w:unhideWhenUsed="1"/>
     <w:lsdException w:name="Body Text Indent" w:semiHidden="1" w:unhideWhenUsed="1"/>
     <w:lsdException w:name="List Continue" w:semiHidden="1" w:unhideWhenUsed="1"/>
@@ -2346,8 +2326,8 @@
     <w:lsdException w:name="Subtle Reference" w:uiPriority="31" w:qFormat="1"/>
     <w:lsdException w:name="Intense Reference" w:uiPriority="32" w:qFormat="1"/>
     <w:lsdException w:name="Book Title" w:uiPriority="33" w:qFormat="1"/>
-    <w:lsdException w:name="Bibliography" w:semiHidden="1" w:uiPriority="37" w:unhideWhenUsed="1"/>
-    <w:lsdException w:name="TOC Heading" w:semiHidden="1" w:uiPriority="39" w:unhideWhenUsed="1" w:qFormat="1"/>
+    <w:lsdException w:name="Bibliography" w:uiPriority="37" w:semiHidden="1" w:unhideWhenUsed="1"/>
+    <w:lsdException w:name="TOC Heading" w:uiPriority="39" w:semiHidden="1" w:unhideWhenUsed="1" w:qFormat="1"/>
     <w:lsdException w:name="Grid Table 4" w:uiPriority="49"/>
     <w:lsdException w:name="Grid Table 5 Dark" w:uiPriority="50"/>
     <w:lsdException w:name="Grid Table 6 Colorful" w:uiPriority="51"/>
@@ -2448,7 +2428,7 @@
     <w:lsdException w:name="Hashtag" w:semiHidden="1" w:unhideWhenUsed="1"/>
     <w:lsdException w:name="Unresolved Mention" w:semiHidden="1" w:unhideWhenUsed="1"/>
   </w:latentStyles>
-  <w:style w:type="paragraph" w:default="1" w:styleId="Normal">
+  <w:style w:type="paragraph" w:styleId="Normal" w:default="1">
     <w:name w:val="Normal"/>
     <w:qFormat/>
     <w:rPr>
@@ -2516,13 +2496,13 @@
       <w:szCs w:val="26"/>
     </w:rPr>
   </w:style>
-  <w:style w:type="character" w:default="1" w:styleId="DefaultParagraphFont">
+  <w:style w:type="character" w:styleId="DefaultParagraphFont" w:default="1">
     <w:name w:val="Default Paragraph Font"/>
     <w:uiPriority w:val="1"/>
     <w:semiHidden/>
     <w:unhideWhenUsed/>
   </w:style>
-  <w:style w:type="table" w:default="1" w:styleId="TableNormal">
+  <w:style w:type="table" w:styleId="TableNormal" w:default="1">
     <w:name w:val="Normal Table"/>
     <w:uiPriority w:val="99"/>
     <w:semiHidden/>
@@ -2537,7 +2517,7 @@
       </w:tblCellMar>
     </w:tblPr>
   </w:style>
-  <w:style w:type="numbering" w:default="1" w:styleId="NoList">
+  <w:style w:type="numbering" w:styleId="NoList" w:default="1">
     <w:name w:val="No List"/>
     <w:uiPriority w:val="99"/>
     <w:semiHidden/>
@@ -2578,7 +2558,7 @@
       </w:tabs>
     </w:pPr>
   </w:style>
-  <w:style w:type="paragraph" w:customStyle="1" w:styleId="Bezugszeichenzeile">
+  <w:style w:type="paragraph" w:styleId="Bezugszeichenzeile" w:customStyle="1">
     <w:name w:val="Bezugszeichenzeile"/>
     <w:basedOn w:val="Normal"/>
     <w:rsid w:val="006379D3"/>
@@ -2594,7 +2574,7 @@
       <w:spacing w:after="120"/>
     </w:pPr>
   </w:style>
-  <w:style w:type="character" w:customStyle="1" w:styleId="BodyTextChar">
+  <w:style w:type="character" w:styleId="BodyTextChar" w:customStyle="1">
     <w:name w:val="Body Text Char"/>
     <w:link w:val="BodyText"/>
     <w:uiPriority w:val="99"/>
@@ -2615,7 +2595,7 @@
     <w:unhideWhenUsed/>
     <w:rsid w:val="006379D3"/>
   </w:style>
-  <w:style w:type="character" w:customStyle="1" w:styleId="DateChar">
+  <w:style w:type="character" w:styleId="DateChar" w:customStyle="1">
     <w:name w:val="Date Char"/>
     <w:link w:val="Date"/>
     <w:uiPriority w:val="99"/>
@@ -2636,7 +2616,7 @@
     <w:unhideWhenUsed/>
     <w:rsid w:val="006379D3"/>
   </w:style>
-  <w:style w:type="character" w:customStyle="1" w:styleId="ClosingChar">
+  <w:style w:type="character" w:styleId="ClosingChar" w:customStyle="1">
     <w:name w:val="Closing Char"/>
     <w:link w:val="Closing"/>
     <w:uiPriority w:val="99"/>
@@ -2657,7 +2637,7 @@
     <w:unhideWhenUsed/>
     <w:rsid w:val="006379D3"/>
   </w:style>
-  <w:style w:type="character" w:customStyle="1" w:styleId="SignatureChar">
+  <w:style w:type="character" w:styleId="SignatureChar" w:customStyle="1">
     <w:name w:val="Signature Char"/>
     <w:link w:val="Signature"/>
     <w:uiPriority w:val="99"/>
@@ -2681,7 +2661,7 @@
       <w:szCs w:val="22"/>
     </w:rPr>
   </w:style>
-  <w:style w:type="paragraph" w:customStyle="1" w:styleId="EinfAbs">
+  <w:style w:type="paragraph" w:styleId="EinfAbs" w:customStyle="1">
     <w:name w:val="[Einf. Abs.]"/>
     <w:basedOn w:val="Normal"/>
     <w:uiPriority w:val="99"/>
@@ -2826,7 +2806,7 @@
       <w:color w:val="808080"/>
     </w:rPr>
   </w:style>
-  <w:style w:type="character" w:customStyle="1" w:styleId="HeaderChar">
+  <w:style w:type="character" w:styleId="HeaderChar" w:customStyle="1">
     <w:name w:val="Header Char"/>
     <w:link w:val="Header"/>
     <w:uiPriority w:val="99"/>
@@ -2844,12 +2824,12 @@
     <w:rsid w:val="00591C57"/>
     <w:tblPr>
       <w:tblBorders>
-        <w:top w:val="single" w:sz="4" w:space="0" w:color="auto"/>
-        <w:left w:val="single" w:sz="4" w:space="0" w:color="auto"/>
-        <w:bottom w:val="single" w:sz="4" w:space="0" w:color="auto"/>
-        <w:right w:val="single" w:sz="4" w:space="0" w:color="auto"/>
-        <w:insideH w:val="single" w:sz="4" w:space="0" w:color="auto"/>
-        <w:insideV w:val="single" w:sz="4" w:space="0" w:color="auto"/>
+        <w:top w:val="single" w:color="auto" w:sz="4" w:space="0"/>
+        <w:left w:val="single" w:color="auto" w:sz="4" w:space="0"/>
+        <w:bottom w:val="single" w:color="auto" w:sz="4" w:space="0"/>
+        <w:right w:val="single" w:color="auto" w:sz="4" w:space="0"/>
+        <w:insideH w:val="single" w:color="auto" w:sz="4" w:space="0"/>
+        <w:insideV w:val="single" w:color="auto" w:sz="4" w:space="0"/>
       </w:tblBorders>
     </w:tblPr>
   </w:style>

</xml_diff>

<commit_message>
feat: add docx template resolver
</commit_message>
<xml_diff>
--- a/CertificationApp/src/main/resources/rheinjug_schein.docx
+++ b/CertificationApp/src/main/resources/rheinjug_schein.docx
@@ -86,10 +86,10 @@
       </w:r>
       <w:r>
         <w:drawing>
-          <wp:inline xmlns:wp14="http://schemas.microsoft.com/office/word/2010/wordprocessingDrawing" wp14:editId="7C90EB44" wp14:anchorId="307D5AFB">
+          <wp:inline xmlns:wp14="http://schemas.microsoft.com/office/word/2010/wordprocessingDrawing" wp14:editId="1CFAC9C8" wp14:anchorId="307D5AFB">
             <wp:extent cx="95885" cy="57785"/>
             <wp:effectExtent l="0" t="0" r="0" b="0"/>
-            <wp:docPr id="2124650995" name="Grafik 2" descr="C:\Users\smarek.eggert-group\AppData\Local\Microsoft\Windows\INetCache\Content.Word\Briefsymbol.jpg" title=""/>
+            <wp:docPr id="340444404" name="Grafik 2" descr="C:\Users\smarek.eggert-group\AppData\Local\Microsoft\Windows\INetCache\Content.Word\Briefsymbol.jpg" title=""/>
             <wp:cNvGraphicFramePr>
               <a:graphicFrameLocks/>
             </wp:cNvGraphicFramePr>
@@ -101,7 +101,7 @@
                     <pic:cNvPicPr/>
                   </pic:nvPicPr>
                   <pic:blipFill>
-                    <a:blip r:embed="R385136fd666f4692">
+                    <a:blip r:embed="Rf43f496faca74167">
                       <a:extLst xmlns:a="http://schemas.openxmlformats.org/drawingml/2006/main">
                         <a:ext uri="{28A0092B-C50C-407E-A947-70E740481C1C}">
                           <a14:useLocalDpi xmlns:a14="http://schemas.microsoft.com/office/drawing/2010/main" val="0"/>
@@ -1146,7 +1146,7 @@
         </w:rPr>
       </w:pPr>
     </w:p>
-    <w:p xmlns:wp14="http://schemas.microsoft.com/office/word/2010/wordml" wp14:textId="60E252F5">
+    <w:p xmlns:wp14="http://schemas.microsoft.com/office/word/2010/wordml" wp14:textId="224509CD">
       <w:pPr>
         <w:spacing w:line="300" w:lineRule="exact"/>
         <w:jc w:val="both"/>
@@ -1164,13 +1164,27 @@
         </w:rPr>
         <w:t>${</w:t>
       </w:r>
+      <w:r>
+        <w:rPr>
+          <w:sz w:val="20"/>
+          <w:szCs w:val="20"/>
+        </w:rPr>
+        <w:t>salutation</w:t>
+      </w:r>
+      <w:r>
+        <w:rPr>
+          <w:sz w:val="20"/>
+          <w:szCs w:val="20"/>
+        </w:rPr>
+        <w:t>} ${</w:t>
+      </w:r>
       <w:proofErr w:type="spellStart"/>
       <w:r>
         <w:rPr>
           <w:sz w:val="20"/>
           <w:szCs w:val="20"/>
         </w:rPr>
-        <w:t>salutaton</w:t>
+        <w:t>firstname</w:t>
       </w:r>
       <w:proofErr w:type="spellEnd"/>
       <w:r>
@@ -1186,7 +1200,7 @@
           <w:sz w:val="20"/>
           <w:szCs w:val="20"/>
         </w:rPr>
-        <w:t>firstname</w:t>
+        <w:t>lastname</w:t>
       </w:r>
       <w:proofErr w:type="spellEnd"/>
       <w:r>
@@ -1194,22 +1208,9 @@
           <w:sz w:val="20"/>
           <w:szCs w:val="20"/>
         </w:rPr>
-        <w:t>} ${</w:t>
-      </w:r>
-      <w:r>
-        <w:rPr>
-          <w:sz w:val="20"/>
-          <w:szCs w:val="20"/>
-        </w:rPr>
-        <w:t>lastname</w:t>
-      </w:r>
-      <w:r>
-        <w:rPr>
-          <w:sz w:val="20"/>
-          <w:szCs w:val="20"/>
-        </w:rPr>
         <w:t>} – Matrikelnummer ${</w:t>
       </w:r>
+      <w:proofErr w:type="spellStart"/>
       <w:r>
         <w:rPr>
           <w:sz w:val="20"/>
@@ -1217,6 +1218,7 @@
         </w:rPr>
         <w:t>student_number</w:t>
       </w:r>
+      <w:proofErr w:type="spellEnd"/>
       <w:r>
         <w:rPr>
           <w:sz w:val="20"/>
@@ -1231,7 +1233,27 @@
           <w:sz w:val="20"/>
           <w:szCs w:val="20"/>
         </w:rPr>
-        <w:t xml:space="preserve">wird hiermit bescheinigt, dass ${pronoun} an folgenden </w:t>
+        <w:t>wird hiermit bescheinigt, dass ${</w:t>
+      </w:r>
+      <w:proofErr w:type="spellStart"/>
+      <w:r>
+        <w:rPr>
+          <w:rFonts w:cs="Arial"/>
+          <w:color w:val="000000" w:themeColor="text1" w:themeTint="FF" w:themeShade="FF"/>
+          <w:sz w:val="20"/>
+          <w:szCs w:val="20"/>
+        </w:rPr>
+        <w:t>pronoun</w:t>
+      </w:r>
+      <w:proofErr w:type="spellEnd"/>
+      <w:r>
+        <w:rPr>
+          <w:rFonts w:cs="Arial"/>
+          <w:color w:val="000000" w:themeColor="text1" w:themeTint="FF" w:themeShade="FF"/>
+          <w:sz w:val="20"/>
+          <w:szCs w:val="20"/>
+        </w:rPr>
+        <w:t xml:space="preserve">} an folgenden </w:t>
       </w:r>
       <w:proofErr w:type="spellStart"/>
       <w:r>
@@ -1950,6 +1972,10 @@
       <w:rPr/>
       <w:t/>
     </w:r>
+    <w:r>
+      <w:rPr/>
+      <w:t/>
+    </w:r>
   </w:p>
   <w:p xmlns:wp14="http://schemas.microsoft.com/office/word/2010/wordml" wp14:textId="77777777">
     <w:pPr>
@@ -2031,6 +2057,10 @@
           </wp14:sizeRelV>
         </wp:anchor>
       </w:drawing>
+    </w:r>
+    <w:r>
+      <w:rPr/>
+      <w:t/>
     </w:r>
     <w:r>
       <w:rPr/>

</xml_diff>